<commit_message>
Update documentation and remove or move files associated with old docs
Several documentation changes made:
- Updated the main documentation of tool use and function.
- Moved several pdf files that relate to older documentation, but still contained relevant information, to the reference directory.
- Removed minor readme pdf files that were no longer needed. They only contained a disclaimer, which is now in the main documentation
- Removed image files used in older documentation, and no longer needed
</commit_message>
<xml_diff>
--- a/docs/ref_materials/Quick_Users_Guide-NFSEGv1_1_Automated_Water-Use_Permit_Simulation_Tool.docx
+++ b/docs/ref_materials/Quick_Users_Guide-NFSEGv1_1_Automated_Water-Use_Permit_Simulation_Tool.docx
@@ -363,7 +363,25 @@
           <w:sz w:val="24"/>
           <w:szCs w:val="24"/>
         </w:rPr>
-        <w:t xml:space="preserve"> The “user_input_files” folder is provided with example input files and is the recommended location for new input files.</w:t>
+        <w:t xml:space="preserve"> The “</w:t>
+      </w:r>
+      <w:proofErr w:type="spellStart"/>
+      <w:r>
+        <w:rPr>
+          <w:rFonts w:ascii="Arial" w:hAnsi="Arial" w:cs="Arial"/>
+          <w:sz w:val="24"/>
+          <w:szCs w:val="24"/>
+        </w:rPr>
+        <w:t>user_input_files</w:t>
+      </w:r>
+      <w:proofErr w:type="spellEnd"/>
+      <w:r>
+        <w:rPr>
+          <w:rFonts w:ascii="Arial" w:hAnsi="Arial" w:cs="Arial"/>
+          <w:sz w:val="24"/>
+          <w:szCs w:val="24"/>
+        </w:rPr>
+        <w:t>” folder is provided with example input files and is the recommended location for new input files.</w:t>
       </w:r>
     </w:p>
     <w:p>
@@ -489,6 +507,7 @@
           <w:szCs w:val="24"/>
         </w:rPr>
       </w:pPr>
+      <w:proofErr w:type="gramStart"/>
       <w:r>
         <w:rPr>
           <w:rFonts w:ascii="Arial" w:hAnsi="Arial" w:cs="Arial"/>
@@ -503,7 +522,16 @@
           <w:sz w:val="24"/>
           <w:szCs w:val="24"/>
         </w:rPr>
-        <w:t xml:space="preserve">, select whether to replace an existing results directory </w:t>
+        <w:t>,</w:t>
+      </w:r>
+      <w:proofErr w:type="gramEnd"/>
+      <w:r>
+        <w:rPr>
+          <w:rFonts w:ascii="Arial" w:hAnsi="Arial" w:cs="Arial"/>
+          <w:sz w:val="24"/>
+          <w:szCs w:val="24"/>
+        </w:rPr>
+        <w:t xml:space="preserve"> select whether to replace an existing results directory </w:t>
       </w:r>
       <w:r>
         <w:rPr>
@@ -528,6 +556,14 @@
           <w:szCs w:val="24"/>
         </w:rPr>
         <w:t xml:space="preserve"> and select a projection as prompted</w:t>
+      </w:r>
+      <w:r>
+        <w:rPr>
+          <w:rFonts w:ascii="Arial" w:hAnsi="Arial" w:cs="Arial"/>
+          <w:sz w:val="24"/>
+          <w:szCs w:val="24"/>
+        </w:rPr>
+        <w:t>.</w:t>
       </w:r>
     </w:p>
     <w:p>
@@ -676,15 +712,33 @@
           <w:sz w:val="24"/>
           <w:szCs w:val="24"/>
         </w:rPr>
-        <w:t xml:space="preserve"> m</w:t>
-      </w:r>
-      <w:r>
-        <w:rPr>
-          <w:rFonts w:ascii="Arial" w:hAnsi="Arial" w:cs="Arial"/>
-          <w:sz w:val="24"/>
-          <w:szCs w:val="24"/>
-        </w:rPr>
-        <w:t>xd map</w:t>
+        <w:t xml:space="preserve"> </w:t>
+      </w:r>
+      <w:proofErr w:type="spellStart"/>
+      <w:r>
+        <w:rPr>
+          <w:rFonts w:ascii="Arial" w:hAnsi="Arial" w:cs="Arial"/>
+          <w:sz w:val="24"/>
+          <w:szCs w:val="24"/>
+        </w:rPr>
+        <w:t>m</w:t>
+      </w:r>
+      <w:r>
+        <w:rPr>
+          <w:rFonts w:ascii="Arial" w:hAnsi="Arial" w:cs="Arial"/>
+          <w:sz w:val="24"/>
+          <w:szCs w:val="24"/>
+        </w:rPr>
+        <w:t>xd</w:t>
+      </w:r>
+      <w:proofErr w:type="spellEnd"/>
+      <w:r>
+        <w:rPr>
+          <w:rFonts w:ascii="Arial" w:hAnsi="Arial" w:cs="Arial"/>
+          <w:sz w:val="24"/>
+          <w:szCs w:val="24"/>
+        </w:rPr>
+        <w:t xml:space="preserve"> map</w:t>
       </w:r>
       <w:r>
         <w:rPr>
@@ -1356,7 +1410,68 @@
           <w:sz w:val="24"/>
           <w:szCs w:val="24"/>
         </w:rPr>
-        <w:t xml:space="preserve">will occur. Ensure that ArcMap’s Python is able to be found before running the tool (see steps below). </w:t>
+        <w:t xml:space="preserve">will occur. Ensure that ArcMap’s Python </w:t>
+      </w:r>
+      <w:r>
+        <w:rPr>
+          <w:rFonts w:ascii="Arial" w:hAnsi="Arial" w:cs="Arial"/>
+          <w:sz w:val="24"/>
+          <w:szCs w:val="24"/>
+        </w:rPr>
+        <w:t>can</w:t>
+      </w:r>
+      <w:r>
+        <w:rPr>
+          <w:rFonts w:ascii="Arial" w:hAnsi="Arial" w:cs="Arial"/>
+          <w:sz w:val="24"/>
+          <w:szCs w:val="24"/>
+        </w:rPr>
+        <w:t xml:space="preserve"> be found before running the tool (see steps below). </w:t>
+      </w:r>
+    </w:p>
+    <w:p>
+      <w:pPr>
+        <w:rPr>
+          <w:rFonts w:ascii="Arial" w:hAnsi="Arial" w:cs="Arial"/>
+          <w:sz w:val="24"/>
+          <w:szCs w:val="24"/>
+        </w:rPr>
+      </w:pPr>
+      <w:r>
+        <w:rPr>
+          <w:rFonts w:ascii="Arial" w:hAnsi="Arial" w:cs="Arial"/>
+          <w:b/>
+          <w:bCs/>
+          <w:sz w:val="24"/>
+          <w:szCs w:val="24"/>
+        </w:rPr>
+        <w:t>NOTE</w:t>
+      </w:r>
+      <w:r>
+        <w:rPr>
+          <w:rFonts w:ascii="Arial" w:hAnsi="Arial" w:cs="Arial"/>
+          <w:sz w:val="24"/>
+          <w:szCs w:val="24"/>
+        </w:rPr>
+        <w:t xml:space="preserve">: The tool should be downloaded to the local machine’s hard drive, such as the local C:\ drive, where ArcMap is generally installed. The tool does not currently support running from a server location (i.e. </w:t>
+      </w:r>
+      <w:proofErr w:type="spellStart"/>
+      <w:r>
+        <w:rPr>
+          <w:rFonts w:ascii="Arial" w:hAnsi="Arial" w:cs="Arial"/>
+          <w:sz w:val="24"/>
+          <w:szCs w:val="24"/>
+        </w:rPr>
+        <w:t>poseidon</w:t>
+      </w:r>
+      <w:proofErr w:type="spellEnd"/>
+      <w:r>
+        <w:rPr>
+          <w:rFonts w:ascii="Arial" w:hAnsi="Arial" w:cs="Arial"/>
+          <w:sz w:val="24"/>
+          <w:szCs w:val="24"/>
+        </w:rPr>
+        <w:t xml:space="preserve"> or beohome). </w:t>
       </w:r>
     </w:p>
     <w:p>
@@ -1543,7 +1658,16 @@
           <w:sz w:val="24"/>
           <w:szCs w:val="24"/>
         </w:rPr>
-        <w:t>. The portion of the default Windows PATH when unzipping is usually not necessary. Unzip the tool and enter the top-level tool directory.</w:t>
+        <w:t xml:space="preserve">. The portion of the default Windows PATH when unzipping </w:t>
+      </w:r>
+      <w:r>
+        <w:rPr>
+          <w:rFonts w:ascii="Arial" w:eastAsia="Arial" w:hAnsi="Arial" w:cs="Arial"/>
+          <w:sz w:val="24"/>
+          <w:szCs w:val="24"/>
+        </w:rPr>
+        <w:lastRenderedPageBreak/>
+        <w:t>is usually not necessary. Unzip the tool and enter the top-level tool directory.</w:t>
       </w:r>
       <w:r>
         <w:rPr>
@@ -1593,16 +1717,7 @@
           <w:sz w:val="24"/>
           <w:szCs w:val="24"/>
         </w:rPr>
-        <w:t xml:space="preserve">webpage. You may receive a security warning when visiting the </w:t>
-      </w:r>
-      <w:r>
-        <w:rPr>
-          <w:rFonts w:ascii="Arial" w:hAnsi="Arial" w:cs="Arial"/>
-          <w:sz w:val="24"/>
-          <w:szCs w:val="24"/>
-        </w:rPr>
-        <w:lastRenderedPageBreak/>
-        <w:t xml:space="preserve">page, please proceed to the </w:t>
+        <w:t xml:space="preserve">webpage. You may receive a security warning when visiting the page, please proceed to the </w:t>
       </w:r>
       <w:r>
         <w:rPr>
@@ -1846,13 +1961,23 @@
           <w:szCs w:val="24"/>
         </w:rPr>
       </w:pPr>
-      <w:r>
-        <w:rPr>
-          <w:rFonts w:ascii="Arial" w:hAnsi="Arial" w:cs="Arial"/>
-          <w:sz w:val="24"/>
-          <w:szCs w:val="24"/>
-        </w:rPr>
-        <w:t xml:space="preserve">gis </w:t>
+      <w:proofErr w:type="spellStart"/>
+      <w:r>
+        <w:rPr>
+          <w:rFonts w:ascii="Arial" w:hAnsi="Arial" w:cs="Arial"/>
+          <w:sz w:val="24"/>
+          <w:szCs w:val="24"/>
+        </w:rPr>
+        <w:t>gis</w:t>
+      </w:r>
+      <w:proofErr w:type="spellEnd"/>
+      <w:r>
+        <w:rPr>
+          <w:rFonts w:ascii="Arial" w:hAnsi="Arial" w:cs="Arial"/>
+          <w:sz w:val="24"/>
+          <w:szCs w:val="24"/>
+        </w:rPr>
+        <w:t xml:space="preserve"> </w:t>
       </w:r>
       <w:r>
         <w:rPr>
@@ -1877,13 +2002,23 @@
           <w:szCs w:val="24"/>
         </w:rPr>
       </w:pPr>
-      <w:r>
-        <w:rPr>
-          <w:rFonts w:ascii="Arial" w:hAnsi="Arial" w:cs="Arial"/>
-          <w:sz w:val="24"/>
-          <w:szCs w:val="24"/>
-        </w:rPr>
-        <w:t xml:space="preserve">input_and_definition_files </w:t>
+      <w:proofErr w:type="spellStart"/>
+      <w:r>
+        <w:rPr>
+          <w:rFonts w:ascii="Arial" w:hAnsi="Arial" w:cs="Arial"/>
+          <w:sz w:val="24"/>
+          <w:szCs w:val="24"/>
+        </w:rPr>
+        <w:t>input_and_definition_files</w:t>
+      </w:r>
+      <w:proofErr w:type="spellEnd"/>
+      <w:r>
+        <w:rPr>
+          <w:rFonts w:ascii="Arial" w:hAnsi="Arial" w:cs="Arial"/>
+          <w:sz w:val="24"/>
+          <w:szCs w:val="24"/>
+        </w:rPr>
+        <w:t xml:space="preserve"> </w:t>
       </w:r>
       <w:r>
         <w:rPr>
@@ -1997,13 +2132,23 @@
           <w:szCs w:val="24"/>
         </w:rPr>
       </w:pPr>
-      <w:r>
-        <w:rPr>
-          <w:rFonts w:ascii="Arial" w:hAnsi="Arial" w:cs="Arial"/>
-          <w:sz w:val="24"/>
-          <w:szCs w:val="24"/>
-        </w:rPr>
-        <w:t xml:space="preserve">src </w:t>
+      <w:proofErr w:type="spellStart"/>
+      <w:r>
+        <w:rPr>
+          <w:rFonts w:ascii="Arial" w:hAnsi="Arial" w:cs="Arial"/>
+          <w:sz w:val="24"/>
+          <w:szCs w:val="24"/>
+        </w:rPr>
+        <w:t>src</w:t>
+      </w:r>
+      <w:proofErr w:type="spellEnd"/>
+      <w:r>
+        <w:rPr>
+          <w:rFonts w:ascii="Arial" w:hAnsi="Arial" w:cs="Arial"/>
+          <w:sz w:val="24"/>
+          <w:szCs w:val="24"/>
+        </w:rPr>
+        <w:t xml:space="preserve"> </w:t>
       </w:r>
       <w:r>
         <w:rPr>
@@ -2029,13 +2174,23 @@
           <w:szCs w:val="24"/>
         </w:rPr>
       </w:pPr>
-      <w:r>
-        <w:rPr>
-          <w:rFonts w:ascii="Arial" w:hAnsi="Arial" w:cs="Arial"/>
-          <w:sz w:val="24"/>
-          <w:szCs w:val="24"/>
-        </w:rPr>
-        <w:t xml:space="preserve">user_input_files </w:t>
+      <w:proofErr w:type="spellStart"/>
+      <w:r>
+        <w:rPr>
+          <w:rFonts w:ascii="Arial" w:hAnsi="Arial" w:cs="Arial"/>
+          <w:sz w:val="24"/>
+          <w:szCs w:val="24"/>
+        </w:rPr>
+        <w:t>user_input_files</w:t>
+      </w:r>
+      <w:proofErr w:type="spellEnd"/>
+      <w:r>
+        <w:rPr>
+          <w:rFonts w:ascii="Arial" w:hAnsi="Arial" w:cs="Arial"/>
+          <w:sz w:val="24"/>
+          <w:szCs w:val="24"/>
+        </w:rPr>
+        <w:t xml:space="preserve"> </w:t>
       </w:r>
       <w:r>
         <w:rPr>
@@ -2110,6 +2265,202 @@
     </w:p>
     <w:p>
       <w:pPr>
+        <w:ind w:left="360"/>
+        <w:rPr>
+          <w:rFonts w:ascii="Arial" w:hAnsi="Arial" w:cs="Arial"/>
+          <w:sz w:val="24"/>
+          <w:szCs w:val="24"/>
+        </w:rPr>
+      </w:pPr>
+      <w:r>
+        <w:rPr>
+          <w:rFonts w:ascii="Arial" w:hAnsi="Arial" w:cs="Arial"/>
+          <w:b/>
+          <w:bCs/>
+          <w:sz w:val="24"/>
+          <w:szCs w:val="24"/>
+        </w:rPr>
+        <w:t>NOTE</w:t>
+      </w:r>
+      <w:r>
+        <w:rPr>
+          <w:rFonts w:ascii="Arial" w:hAnsi="Arial" w:cs="Arial"/>
+          <w:sz w:val="24"/>
+          <w:szCs w:val="24"/>
+        </w:rPr>
+        <w:t>: Additional files will appear in the top-level tool directory following</w:t>
+      </w:r>
+      <w:r>
+        <w:rPr>
+          <w:rFonts w:ascii="Arial" w:hAnsi="Arial" w:cs="Arial"/>
+          <w:sz w:val="24"/>
+          <w:szCs w:val="24"/>
+        </w:rPr>
+        <w:t xml:space="preserve"> </w:t>
+      </w:r>
+      <w:r>
+        <w:rPr>
+          <w:rFonts w:ascii="Arial" w:hAnsi="Arial" w:cs="Arial"/>
+          <w:sz w:val="24"/>
+          <w:szCs w:val="24"/>
+        </w:rPr>
+        <w:t>download</w:t>
+      </w:r>
+      <w:r>
+        <w:rPr>
+          <w:rFonts w:ascii="Arial" w:hAnsi="Arial" w:cs="Arial"/>
+          <w:sz w:val="24"/>
+          <w:szCs w:val="24"/>
+        </w:rPr>
+        <w:t xml:space="preserve"> that are </w:t>
+      </w:r>
+      <w:r>
+        <w:rPr>
+          <w:rFonts w:ascii="Arial" w:hAnsi="Arial" w:cs="Arial"/>
+          <w:sz w:val="24"/>
+          <w:szCs w:val="24"/>
+        </w:rPr>
+        <w:t xml:space="preserve">not </w:t>
+      </w:r>
+      <w:r>
+        <w:rPr>
+          <w:rFonts w:ascii="Arial" w:hAnsi="Arial" w:cs="Arial"/>
+          <w:sz w:val="24"/>
+          <w:szCs w:val="24"/>
+        </w:rPr>
+        <w:t>accessed directly by the tool</w:t>
+      </w:r>
+      <w:r>
+        <w:rPr>
+          <w:rFonts w:ascii="Arial" w:hAnsi="Arial" w:cs="Arial"/>
+          <w:sz w:val="24"/>
+          <w:szCs w:val="24"/>
+        </w:rPr>
+        <w:t>. Th</w:t>
+      </w:r>
+      <w:r>
+        <w:rPr>
+          <w:rFonts w:ascii="Arial" w:hAnsi="Arial" w:cs="Arial"/>
+          <w:sz w:val="24"/>
+          <w:szCs w:val="24"/>
+        </w:rPr>
+        <w:t>is</w:t>
+      </w:r>
+      <w:r>
+        <w:rPr>
+          <w:rFonts w:ascii="Arial" w:hAnsi="Arial" w:cs="Arial"/>
+          <w:sz w:val="24"/>
+          <w:szCs w:val="24"/>
+        </w:rPr>
+        <w:t xml:space="preserve"> include</w:t>
+      </w:r>
+      <w:r>
+        <w:rPr>
+          <w:rFonts w:ascii="Arial" w:hAnsi="Arial" w:cs="Arial"/>
+          <w:sz w:val="24"/>
+          <w:szCs w:val="24"/>
+        </w:rPr>
+        <w:t>s</w:t>
+      </w:r>
+      <w:r>
+        <w:rPr>
+          <w:rFonts w:ascii="Arial" w:hAnsi="Arial" w:cs="Arial"/>
+          <w:sz w:val="24"/>
+          <w:szCs w:val="24"/>
+        </w:rPr>
+        <w:t xml:space="preserve"> </w:t>
+      </w:r>
+      <w:r>
+        <w:rPr>
+          <w:rFonts w:ascii="Arial" w:hAnsi="Arial" w:cs="Arial"/>
+          <w:sz w:val="24"/>
+          <w:szCs w:val="24"/>
+        </w:rPr>
+        <w:t xml:space="preserve">a </w:t>
+      </w:r>
+      <w:r>
+        <w:rPr>
+          <w:rFonts w:ascii="Arial" w:hAnsi="Arial" w:cs="Arial"/>
+          <w:sz w:val="24"/>
+          <w:szCs w:val="24"/>
+        </w:rPr>
+        <w:t xml:space="preserve">file named ‘README.md’. </w:t>
+      </w:r>
+      <w:r>
+        <w:rPr>
+          <w:rFonts w:ascii="Arial" w:hAnsi="Arial" w:cs="Arial"/>
+          <w:sz w:val="24"/>
+          <w:szCs w:val="24"/>
+        </w:rPr>
+        <w:t xml:space="preserve">‘README.md’ </w:t>
+      </w:r>
+      <w:r>
+        <w:rPr>
+          <w:rFonts w:ascii="Arial" w:hAnsi="Arial" w:cs="Arial"/>
+          <w:sz w:val="24"/>
+          <w:szCs w:val="24"/>
+        </w:rPr>
+        <w:t>is a markdown file</w:t>
+      </w:r>
+      <w:r>
+        <w:rPr>
+          <w:rFonts w:ascii="Arial" w:hAnsi="Arial" w:cs="Arial"/>
+          <w:sz w:val="24"/>
+          <w:szCs w:val="24"/>
+        </w:rPr>
+        <w:t xml:space="preserve"> contain</w:t>
+      </w:r>
+      <w:r>
+        <w:rPr>
+          <w:rFonts w:ascii="Arial" w:hAnsi="Arial" w:cs="Arial"/>
+          <w:sz w:val="24"/>
+          <w:szCs w:val="24"/>
+        </w:rPr>
+        <w:t>ing</w:t>
+      </w:r>
+      <w:r>
+        <w:rPr>
+          <w:rFonts w:ascii="Arial" w:hAnsi="Arial" w:cs="Arial"/>
+          <w:sz w:val="24"/>
+          <w:szCs w:val="24"/>
+        </w:rPr>
+        <w:t xml:space="preserve"> a general description of the tool</w:t>
+      </w:r>
+      <w:r>
+        <w:rPr>
+          <w:rFonts w:ascii="Arial" w:hAnsi="Arial" w:cs="Arial"/>
+          <w:sz w:val="24"/>
+          <w:szCs w:val="24"/>
+        </w:rPr>
+        <w:t xml:space="preserve"> which appears </w:t>
+      </w:r>
+      <w:r>
+        <w:rPr>
+          <w:rFonts w:ascii="Arial" w:hAnsi="Arial" w:cs="Arial"/>
+          <w:sz w:val="24"/>
+          <w:szCs w:val="24"/>
+        </w:rPr>
+        <w:t xml:space="preserve">in its formatted form </w:t>
+      </w:r>
+      <w:r>
+        <w:rPr>
+          <w:rFonts w:ascii="Arial" w:hAnsi="Arial" w:cs="Arial"/>
+          <w:sz w:val="24"/>
+          <w:szCs w:val="24"/>
+        </w:rPr>
+        <w:t>on the GitHub repository</w:t>
+      </w:r>
+      <w:r>
+        <w:rPr>
+          <w:rFonts w:ascii="Arial" w:hAnsi="Arial" w:cs="Arial"/>
+          <w:sz w:val="24"/>
+          <w:szCs w:val="24"/>
+        </w:rPr>
+        <w:t xml:space="preserve"> page where the tool is accessed. </w:t>
+      </w:r>
+    </w:p>
+    <w:p>
+      <w:pPr>
         <w:pStyle w:val="ListParagraph"/>
         <w:numPr>
           <w:ilvl w:val="0"/>
@@ -2171,6 +2522,7 @@
           <w:sz w:val="24"/>
           <w:szCs w:val="24"/>
         </w:rPr>
+        <w:lastRenderedPageBreak/>
         <w:t>Run-Anyway</w:t>
       </w:r>
       <w:r>
@@ -2541,16 +2893,15 @@
           <w:sz w:val="24"/>
           <w:szCs w:val="24"/>
         </w:rPr>
-        <w:t xml:space="preserve">the version is not the one desired by the User, it will be necessary to manually </w:t>
-      </w:r>
-      <w:r>
-        <w:rPr>
-          <w:rFonts w:ascii="Arial" w:hAnsi="Arial" w:cs="Arial"/>
-          <w:sz w:val="24"/>
-          <w:szCs w:val="24"/>
-        </w:rPr>
-        <w:lastRenderedPageBreak/>
-        <w:t>set Python in the tool to resolve the issue. Please contact the tool maintainers for help.</w:t>
+        <w:t>the version is not the one desired by the User, it will be necessary to manually set Python in the tool to resolve the issue. Please contact the tool maintainers for help.</w:t>
+      </w:r>
+      <w:r>
+        <w:rPr>
+          <w:rFonts w:ascii="Arial" w:hAnsi="Arial" w:cs="Arial"/>
+          <w:sz w:val="24"/>
+          <w:szCs w:val="24"/>
+        </w:rPr>
+        <w:t xml:space="preserve"> </w:t>
       </w:r>
     </w:p>
     <w:p>
@@ -2578,14 +2929,79 @@
     </w:p>
     <w:p>
       <w:pPr>
-        <w:rPr>
-          <w:rFonts w:ascii="Arial" w:hAnsi="Arial" w:cs="Arial"/>
-          <w:color w:val="4472C4" w:themeColor="accent1"/>
-          <w:sz w:val="24"/>
-          <w:szCs w:val="24"/>
-          <w:u w:val="single"/>
-        </w:rPr>
-      </w:pPr>
+        <w:ind w:left="1080"/>
+        <w:rPr>
+          <w:rFonts w:ascii="Arial" w:hAnsi="Arial" w:cs="Arial"/>
+          <w:b/>
+          <w:bCs/>
+          <w:sz w:val="24"/>
+          <w:szCs w:val="24"/>
+        </w:rPr>
+      </w:pPr>
+    </w:p>
+    <w:p>
+      <w:pPr>
+        <w:ind w:left="1080"/>
+        <w:rPr>
+          <w:rFonts w:eastAsiaTheme="minorEastAsia"/>
+          <w:sz w:val="24"/>
+          <w:szCs w:val="24"/>
+        </w:rPr>
+      </w:pPr>
+      <w:r>
+        <w:rPr>
+          <w:rFonts w:ascii="Arial" w:hAnsi="Arial" w:cs="Arial"/>
+          <w:b/>
+          <w:bCs/>
+          <w:sz w:val="24"/>
+          <w:szCs w:val="24"/>
+        </w:rPr>
+        <w:t>NOTE:</w:t>
+      </w:r>
+      <w:r>
+        <w:rPr>
+          <w:rFonts w:ascii="Arial" w:hAnsi="Arial" w:cs="Arial"/>
+          <w:sz w:val="24"/>
+          <w:szCs w:val="24"/>
+        </w:rPr>
+        <w:t xml:space="preserve"> It may take several minutes for the Python version on your computer to be located. To verify that the setup was successful, the </w:t>
+      </w:r>
+      <w:r>
+        <w:rPr>
+          <w:rFonts w:ascii="Arial" w:hAnsi="Arial" w:cs="Arial"/>
+          <w:i/>
+          <w:iCs/>
+          <w:sz w:val="24"/>
+          <w:szCs w:val="24"/>
+        </w:rPr>
+        <w:t>PY_PATH_autogen.txt</w:t>
+      </w:r>
+      <w:r>
+        <w:rPr>
+          <w:rFonts w:ascii="Arial" w:hAnsi="Arial" w:cs="Arial"/>
+          <w:sz w:val="24"/>
+          <w:szCs w:val="24"/>
+        </w:rPr>
+        <w:t xml:space="preserve"> text file should be created and when opened should contain the file path to python on your computer. The model_update.zip should be unzipped into a folder named "</w:t>
+      </w:r>
+      <w:proofErr w:type="spellStart"/>
+      <w:r>
+        <w:rPr>
+          <w:rFonts w:ascii="Arial" w:hAnsi="Arial" w:cs="Arial"/>
+          <w:sz w:val="24"/>
+          <w:szCs w:val="24"/>
+        </w:rPr>
+        <w:t>model_update</w:t>
+      </w:r>
+      <w:proofErr w:type="spellEnd"/>
+      <w:r>
+        <w:rPr>
+          <w:rFonts w:ascii="Arial" w:hAnsi="Arial" w:cs="Arial"/>
+          <w:sz w:val="24"/>
+          <w:szCs w:val="24"/>
+        </w:rPr>
+        <w:t>".</w:t>
+      </w:r>
     </w:p>
     <w:p>
       <w:pPr>
@@ -2818,6 +3234,7 @@
         </w:rPr>
         <w:t xml:space="preserve"> also provided in the </w:t>
       </w:r>
+      <w:proofErr w:type="spellStart"/>
       <w:r>
         <w:rPr>
           <w:rFonts w:ascii="Arial" w:hAnsi="Arial" w:cs="Arial"/>
@@ -2828,6 +3245,7 @@
         </w:rPr>
         <w:t>user_input_files</w:t>
       </w:r>
+      <w:proofErr w:type="spellEnd"/>
       <w:r>
         <w:rPr>
           <w:rFonts w:ascii="Arial" w:hAnsi="Arial" w:cs="Arial"/>
@@ -2922,7 +3340,15 @@
           <w:sz w:val="24"/>
           <w:szCs w:val="24"/>
         </w:rPr>
-        <w:t xml:space="preserve">outside of the </w:t>
+        <w:t xml:space="preserve">one directory level above </w:t>
+      </w:r>
+      <w:r>
+        <w:rPr>
+          <w:rFonts w:ascii="Arial" w:hAnsi="Arial" w:cs="Arial"/>
+          <w:sz w:val="24"/>
+          <w:szCs w:val="24"/>
+        </w:rPr>
+        <w:t xml:space="preserve">the </w:t>
       </w:r>
       <w:r>
         <w:rPr>
@@ -2946,7 +3372,127 @@
           <w:sz w:val="24"/>
           <w:szCs w:val="24"/>
         </w:rPr>
-        <w:t xml:space="preserve"> The results directory name </w:t>
+        <w:t xml:space="preserve"> </w:t>
+      </w:r>
+      <w:r>
+        <w:rPr>
+          <w:rFonts w:ascii="Arial" w:hAnsi="Arial" w:cs="Arial"/>
+          <w:sz w:val="24"/>
+          <w:szCs w:val="24"/>
+        </w:rPr>
+        <w:t>R</w:t>
+      </w:r>
+      <w:r>
+        <w:rPr>
+          <w:rFonts w:ascii="Arial" w:hAnsi="Arial" w:cs="Arial"/>
+          <w:sz w:val="24"/>
+          <w:szCs w:val="24"/>
+        </w:rPr>
+        <w:t>esults director</w:t>
+      </w:r>
+      <w:r>
+        <w:rPr>
+          <w:rFonts w:ascii="Arial" w:hAnsi="Arial" w:cs="Arial"/>
+          <w:sz w:val="24"/>
+          <w:szCs w:val="24"/>
+        </w:rPr>
+        <w:t>ies</w:t>
+      </w:r>
+      <w:r>
+        <w:rPr>
+          <w:rFonts w:ascii="Arial" w:hAnsi="Arial" w:cs="Arial"/>
+          <w:sz w:val="24"/>
+          <w:szCs w:val="24"/>
+        </w:rPr>
+        <w:t xml:space="preserve"> </w:t>
+      </w:r>
+      <w:r>
+        <w:rPr>
+          <w:rFonts w:ascii="Arial" w:hAnsi="Arial" w:cs="Arial"/>
+          <w:sz w:val="24"/>
+          <w:szCs w:val="24"/>
+        </w:rPr>
+        <w:t>are</w:t>
+      </w:r>
+      <w:r>
+        <w:rPr>
+          <w:rFonts w:ascii="Arial" w:hAnsi="Arial" w:cs="Arial"/>
+          <w:sz w:val="24"/>
+          <w:szCs w:val="24"/>
+        </w:rPr>
+        <w:t xml:space="preserve"> created outside of the top-level directory to prevent results </w:t>
+      </w:r>
+      <w:r>
+        <w:rPr>
+          <w:rFonts w:ascii="Arial" w:hAnsi="Arial" w:cs="Arial"/>
+          <w:sz w:val="24"/>
+          <w:szCs w:val="24"/>
+        </w:rPr>
+        <w:t>from being</w:t>
+      </w:r>
+      <w:r>
+        <w:rPr>
+          <w:rFonts w:ascii="Arial" w:hAnsi="Arial" w:cs="Arial"/>
+          <w:sz w:val="24"/>
+          <w:szCs w:val="24"/>
+        </w:rPr>
+        <w:t xml:space="preserve"> overwritten when</w:t>
+      </w:r>
+      <w:r>
+        <w:rPr>
+          <w:rFonts w:ascii="Arial" w:hAnsi="Arial" w:cs="Arial"/>
+          <w:sz w:val="24"/>
+          <w:szCs w:val="24"/>
+        </w:rPr>
+        <w:t>ever</w:t>
+      </w:r>
+      <w:r>
+        <w:rPr>
+          <w:rFonts w:ascii="Arial" w:hAnsi="Arial" w:cs="Arial"/>
+          <w:sz w:val="24"/>
+          <w:szCs w:val="24"/>
+        </w:rPr>
+        <w:t xml:space="preserve"> new </w:t>
+      </w:r>
+      <w:r>
+        <w:rPr>
+          <w:rFonts w:ascii="Arial" w:hAnsi="Arial" w:cs="Arial"/>
+          <w:sz w:val="24"/>
+          <w:szCs w:val="24"/>
+        </w:rPr>
+        <w:t xml:space="preserve">release </w:t>
+      </w:r>
+      <w:r>
+        <w:rPr>
+          <w:rFonts w:ascii="Arial" w:hAnsi="Arial" w:cs="Arial"/>
+          <w:sz w:val="24"/>
+          <w:szCs w:val="24"/>
+        </w:rPr>
+        <w:t xml:space="preserve">versions of the tool are </w:t>
+      </w:r>
+      <w:r>
+        <w:rPr>
+          <w:rFonts w:ascii="Arial" w:hAnsi="Arial" w:cs="Arial"/>
+          <w:sz w:val="24"/>
+          <w:szCs w:val="24"/>
+        </w:rPr>
+        <w:t>downloaded and installed</w:t>
+      </w:r>
+      <w:r>
+        <w:rPr>
+          <w:rFonts w:ascii="Arial" w:hAnsi="Arial" w:cs="Arial"/>
+          <w:sz w:val="24"/>
+          <w:szCs w:val="24"/>
+        </w:rPr>
+        <w:t xml:space="preserve"> by users. </w:t>
+      </w:r>
+      <w:r>
+        <w:rPr>
+          <w:rFonts w:ascii="Arial" w:hAnsi="Arial" w:cs="Arial"/>
+          <w:sz w:val="24"/>
+          <w:szCs w:val="24"/>
+        </w:rPr>
+        <w:t xml:space="preserve">The results directory name </w:t>
       </w:r>
       <w:r>
         <w:rPr>
@@ -3098,15 +3644,51 @@
           <w:sz w:val="24"/>
           <w:szCs w:val="24"/>
         </w:rPr>
-        <w:t xml:space="preserve">An mxd map </w:t>
-      </w:r>
-      <w:r>
-        <w:rPr>
-          <w:rFonts w:ascii="Arial" w:hAnsi="Arial" w:cs="Arial"/>
-          <w:sz w:val="24"/>
-          <w:szCs w:val="24"/>
-        </w:rPr>
-        <w:t xml:space="preserve">(dh.mxd) </w:t>
+        <w:t xml:space="preserve">An </w:t>
+      </w:r>
+      <w:proofErr w:type="spellStart"/>
+      <w:r>
+        <w:rPr>
+          <w:rFonts w:ascii="Arial" w:hAnsi="Arial" w:cs="Arial"/>
+          <w:sz w:val="24"/>
+          <w:szCs w:val="24"/>
+        </w:rPr>
+        <w:t>mxd</w:t>
+      </w:r>
+      <w:proofErr w:type="spellEnd"/>
+      <w:r>
+        <w:rPr>
+          <w:rFonts w:ascii="Arial" w:hAnsi="Arial" w:cs="Arial"/>
+          <w:sz w:val="24"/>
+          <w:szCs w:val="24"/>
+        </w:rPr>
+        <w:t xml:space="preserve"> map </w:t>
+      </w:r>
+      <w:r>
+        <w:rPr>
+          <w:rFonts w:ascii="Arial" w:hAnsi="Arial" w:cs="Arial"/>
+          <w:sz w:val="24"/>
+          <w:szCs w:val="24"/>
+        </w:rPr>
+        <w:t>(</w:t>
+      </w:r>
+      <w:proofErr w:type="spellStart"/>
+      <w:r>
+        <w:rPr>
+          <w:rFonts w:ascii="Arial" w:hAnsi="Arial" w:cs="Arial"/>
+          <w:sz w:val="24"/>
+          <w:szCs w:val="24"/>
+        </w:rPr>
+        <w:t>dh.mxd</w:t>
+      </w:r>
+      <w:proofErr w:type="spellEnd"/>
+      <w:r>
+        <w:rPr>
+          <w:rFonts w:ascii="Arial" w:hAnsi="Arial" w:cs="Arial"/>
+          <w:sz w:val="24"/>
+          <w:szCs w:val="24"/>
+        </w:rPr>
+        <w:t xml:space="preserve">) </w:t>
       </w:r>
       <w:r>
         <w:rPr>
@@ -3202,7 +3784,33 @@
           <w:sz w:val="24"/>
           <w:szCs w:val="24"/>
         </w:rPr>
-        <w:t xml:space="preserve"> the results gis folder. </w:t>
+        <w:t xml:space="preserve"> the results </w:t>
+      </w:r>
+      <w:proofErr w:type="spellStart"/>
+      <w:r>
+        <w:rPr>
+          <w:rFonts w:ascii="Arial" w:hAnsi="Arial" w:cs="Arial"/>
+          <w:sz w:val="24"/>
+          <w:szCs w:val="24"/>
+        </w:rPr>
+        <w:t>gis</w:t>
+      </w:r>
+      <w:proofErr w:type="spellEnd"/>
+      <w:r>
+        <w:rPr>
+          <w:rFonts w:ascii="Arial" w:hAnsi="Arial" w:cs="Arial"/>
+          <w:sz w:val="24"/>
+          <w:szCs w:val="24"/>
+        </w:rPr>
+        <w:t xml:space="preserve"> folder. </w:t>
+      </w:r>
+      <w:r>
+        <w:rPr>
+          <w:rFonts w:ascii="Arial" w:hAnsi="Arial" w:cs="Arial"/>
+          <w:sz w:val="24"/>
+          <w:szCs w:val="24"/>
+        </w:rPr>
+        <w:t xml:space="preserve">The User input file used for the simulation is also copied to the output results directory. </w:t>
       </w:r>
     </w:p>
     <w:p>
@@ -3324,15 +3932,34 @@
           <w:sz w:val="24"/>
           <w:szCs w:val="24"/>
         </w:rPr>
-        <w:t>“sim_cup_input_example_s</w:t>
-      </w:r>
-      <w:r>
-        <w:rPr>
-          <w:rFonts w:ascii="Arial" w:hAnsi="Arial" w:cs="Arial"/>
-          <w:sz w:val="24"/>
-          <w:szCs w:val="24"/>
-        </w:rPr>
-        <w:t>rwmd_results”</w:t>
+        <w:lastRenderedPageBreak/>
+        <w:t>“</w:t>
+      </w:r>
+      <w:proofErr w:type="spellStart"/>
+      <w:r>
+        <w:rPr>
+          <w:rFonts w:ascii="Arial" w:hAnsi="Arial" w:cs="Arial"/>
+          <w:sz w:val="24"/>
+          <w:szCs w:val="24"/>
+        </w:rPr>
+        <w:t>sim_cup_input_example_s</w:t>
+      </w:r>
+      <w:r>
+        <w:rPr>
+          <w:rFonts w:ascii="Arial" w:hAnsi="Arial" w:cs="Arial"/>
+          <w:sz w:val="24"/>
+          <w:szCs w:val="24"/>
+        </w:rPr>
+        <w:t>rwmd_results</w:t>
+      </w:r>
+      <w:proofErr w:type="spellEnd"/>
+      <w:r>
+        <w:rPr>
+          <w:rFonts w:ascii="Arial" w:hAnsi="Arial" w:cs="Arial"/>
+          <w:sz w:val="24"/>
+          <w:szCs w:val="24"/>
+        </w:rPr>
+        <w:t>”</w:t>
       </w:r>
     </w:p>
     <w:p>
@@ -3687,7 +4314,6 @@
           <w:sz w:val="24"/>
           <w:szCs w:val="24"/>
         </w:rPr>
-        <w:lastRenderedPageBreak/>
         <w:t>Row 2</w:t>
       </w:r>
       <w:r>
@@ -3830,7 +4456,29 @@
           <w:sz w:val="24"/>
           <w:szCs w:val="24"/>
         </w:rPr>
-        <w:t>Col A – WellKey –</w:t>
+        <w:t xml:space="preserve">Col A – </w:t>
+      </w:r>
+      <w:proofErr w:type="spellStart"/>
+      <w:r>
+        <w:rPr>
+          <w:rFonts w:ascii="Arial" w:hAnsi="Arial" w:cs="Arial"/>
+          <w:i/>
+          <w:iCs/>
+          <w:sz w:val="24"/>
+          <w:szCs w:val="24"/>
+        </w:rPr>
+        <w:t>WellKey</w:t>
+      </w:r>
+      <w:proofErr w:type="spellEnd"/>
+      <w:r>
+        <w:rPr>
+          <w:rFonts w:ascii="Arial" w:hAnsi="Arial" w:cs="Arial"/>
+          <w:i/>
+          <w:iCs/>
+          <w:sz w:val="24"/>
+          <w:szCs w:val="24"/>
+        </w:rPr>
+        <w:t xml:space="preserve"> –</w:t>
       </w:r>
       <w:r>
         <w:rPr>
@@ -3866,6 +4514,7 @@
         </w:rPr>
         <w:t xml:space="preserve">Col B – </w:t>
       </w:r>
+      <w:proofErr w:type="spellStart"/>
       <w:r>
         <w:rPr>
           <w:rFonts w:ascii="Arial" w:hAnsi="Arial" w:cs="Arial"/>
@@ -3874,7 +4523,18 @@
           <w:sz w:val="24"/>
           <w:szCs w:val="24"/>
         </w:rPr>
-        <w:t>WellId –</w:t>
+        <w:t>WellId</w:t>
+      </w:r>
+      <w:proofErr w:type="spellEnd"/>
+      <w:r>
+        <w:rPr>
+          <w:rFonts w:ascii="Arial" w:hAnsi="Arial" w:cs="Arial"/>
+          <w:i/>
+          <w:iCs/>
+          <w:sz w:val="24"/>
+          <w:szCs w:val="24"/>
+        </w:rPr>
+        <w:t xml:space="preserve"> –</w:t>
       </w:r>
       <w:r>
         <w:rPr>
@@ -3910,6 +4570,7 @@
         </w:rPr>
         <w:t xml:space="preserve">Col C/D – </w:t>
       </w:r>
+      <w:proofErr w:type="spellStart"/>
       <w:r>
         <w:rPr>
           <w:rFonts w:ascii="Arial" w:hAnsi="Arial" w:cs="Arial"/>
@@ -3940,6 +4601,7 @@
         </w:rPr>
         <w:t>oord</w:t>
       </w:r>
+      <w:proofErr w:type="spellEnd"/>
       <w:r>
         <w:rPr>
           <w:rFonts w:ascii="Arial" w:hAnsi="Arial" w:cs="Arial"/>
@@ -3948,8 +4610,9 @@
           <w:sz w:val="24"/>
           <w:szCs w:val="24"/>
         </w:rPr>
-        <w:t>/Ycoord</w:t>
-      </w:r>
+        <w:t>/</w:t>
+      </w:r>
+      <w:proofErr w:type="spellStart"/>
       <w:r>
         <w:rPr>
           <w:rFonts w:ascii="Arial" w:hAnsi="Arial" w:cs="Arial"/>
@@ -3958,8 +4621,9 @@
           <w:sz w:val="24"/>
           <w:szCs w:val="24"/>
         </w:rPr>
-        <w:t xml:space="preserve"> </w:t>
-      </w:r>
+        <w:t>Ycoord</w:t>
+      </w:r>
+      <w:proofErr w:type="spellEnd"/>
       <w:r>
         <w:rPr>
           <w:rFonts w:ascii="Arial" w:hAnsi="Arial" w:cs="Arial"/>
@@ -3968,6 +4632,16 @@
           <w:sz w:val="24"/>
           <w:szCs w:val="24"/>
         </w:rPr>
+        <w:t xml:space="preserve"> </w:t>
+      </w:r>
+      <w:r>
+        <w:rPr>
+          <w:rFonts w:ascii="Arial" w:hAnsi="Arial" w:cs="Arial"/>
+          <w:i/>
+          <w:iCs/>
+          <w:sz w:val="24"/>
+          <w:szCs w:val="24"/>
+        </w:rPr>
         <w:t>–</w:t>
       </w:r>
       <w:r>
@@ -3993,6 +4667,64 @@
           <w:szCs w:val="24"/>
         </w:rPr>
         <w:t>. For each well, use a GIS program such as ArcMap, to obtain the X,Y coordinates within the NFSEG model.</w:t>
+      </w:r>
+      <w:r>
+        <w:rPr>
+          <w:rFonts w:ascii="Arial" w:hAnsi="Arial" w:cs="Arial"/>
+          <w:sz w:val="24"/>
+          <w:szCs w:val="24"/>
+        </w:rPr>
+        <w:t xml:space="preserve"> </w:t>
+      </w:r>
+      <w:r>
+        <w:rPr>
+          <w:rFonts w:ascii="Arial" w:hAnsi="Arial" w:cs="Arial"/>
+          <w:b/>
+          <w:bCs/>
+          <w:sz w:val="24"/>
+          <w:szCs w:val="24"/>
+        </w:rPr>
+        <w:t>IMPORTANT</w:t>
+      </w:r>
+      <w:r>
+        <w:rPr>
+          <w:rFonts w:ascii="Arial" w:hAnsi="Arial" w:cs="Arial"/>
+          <w:sz w:val="24"/>
+          <w:szCs w:val="24"/>
+        </w:rPr>
+        <w:t xml:space="preserve">: </w:t>
+      </w:r>
+      <w:r>
+        <w:rPr>
+          <w:rFonts w:ascii="Arial" w:hAnsi="Arial" w:cs="Arial"/>
+          <w:sz w:val="24"/>
+          <w:szCs w:val="24"/>
+        </w:rPr>
+        <w:t>Reference t</w:t>
+      </w:r>
+      <w:r>
+        <w:rPr>
+          <w:rFonts w:ascii="Arial" w:hAnsi="Arial" w:cs="Arial"/>
+          <w:sz w:val="24"/>
+          <w:szCs w:val="24"/>
+        </w:rPr>
+        <w:t>he NFSEG grid to confirm that any added wells are within the model domain. Including a well in the user input file that is outside of the model domain will result in errors and failure of the tool</w:t>
+      </w:r>
+      <w:r>
+        <w:rPr>
+          <w:rFonts w:ascii="Arial" w:hAnsi="Arial" w:cs="Arial"/>
+          <w:sz w:val="24"/>
+          <w:szCs w:val="24"/>
+        </w:rPr>
+        <w:t>, with an error message such as “division by zero”.</w:t>
+      </w:r>
+      <w:r>
+        <w:rPr>
+          <w:rFonts w:ascii="Arial" w:hAnsi="Arial" w:cs="Arial"/>
+          <w:sz w:val="24"/>
+          <w:szCs w:val="24"/>
+        </w:rPr>
+        <w:t xml:space="preserve"> </w:t>
       </w:r>
     </w:p>
     <w:p>
@@ -4051,7 +4783,29 @@
           <w:sz w:val="24"/>
           <w:szCs w:val="24"/>
         </w:rPr>
-        <w:t>Col F – Q_mgd –</w:t>
+        <w:t xml:space="preserve">Col F – </w:t>
+      </w:r>
+      <w:proofErr w:type="spellStart"/>
+      <w:r>
+        <w:rPr>
+          <w:rFonts w:ascii="Arial" w:hAnsi="Arial" w:cs="Arial"/>
+          <w:i/>
+          <w:iCs/>
+          <w:sz w:val="24"/>
+          <w:szCs w:val="24"/>
+        </w:rPr>
+        <w:t>Q_mgd</w:t>
+      </w:r>
+      <w:proofErr w:type="spellEnd"/>
+      <w:r>
+        <w:rPr>
+          <w:rFonts w:ascii="Arial" w:hAnsi="Arial" w:cs="Arial"/>
+          <w:i/>
+          <w:iCs/>
+          <w:sz w:val="24"/>
+          <w:szCs w:val="24"/>
+        </w:rPr>
+        <w:t xml:space="preserve"> –</w:t>
       </w:r>
       <w:r>
         <w:rPr>
@@ -4104,7 +4858,16 @@
           <w:sz w:val="24"/>
           <w:szCs w:val="24"/>
         </w:rPr>
-        <w:t>The Suwanee River Water Management District (SRWMD) and St Johns River Water Management District (SJRWMD) utilize two different map projections in GIS. Make note of which projection was used in GIS</w:t>
+        <w:t xml:space="preserve">The Suwanee River Water Management District (SRWMD) and St Johns River Water Management District (SJRWMD) utilize two different map projections in </w:t>
+      </w:r>
+      <w:r>
+        <w:rPr>
+          <w:rFonts w:ascii="Arial" w:hAnsi="Arial" w:cs="Arial"/>
+          <w:sz w:val="24"/>
+          <w:szCs w:val="24"/>
+        </w:rPr>
+        <w:lastRenderedPageBreak/>
+        <w:t>GIS. Make note of which projection was used in GIS</w:t>
       </w:r>
       <w:r>
         <w:rPr>
@@ -4324,7 +5087,25 @@
           <w:sz w:val="24"/>
           <w:szCs w:val="24"/>
         </w:rPr>
-        <w:t xml:space="preserve"> Use a positive Q_mgd value for withdrawal, and a negative value for injection.</w:t>
+        <w:t xml:space="preserve"> Use a positive </w:t>
+      </w:r>
+      <w:proofErr w:type="spellStart"/>
+      <w:r>
+        <w:rPr>
+          <w:rFonts w:ascii="Arial" w:hAnsi="Arial" w:cs="Arial"/>
+          <w:sz w:val="24"/>
+          <w:szCs w:val="24"/>
+        </w:rPr>
+        <w:t>Q_mgd</w:t>
+      </w:r>
+      <w:proofErr w:type="spellEnd"/>
+      <w:r>
+        <w:rPr>
+          <w:rFonts w:ascii="Arial" w:hAnsi="Arial" w:cs="Arial"/>
+          <w:sz w:val="24"/>
+          <w:szCs w:val="24"/>
+        </w:rPr>
+        <w:t xml:space="preserve"> value for withdrawal, and a negative value for injection.</w:t>
       </w:r>
     </w:p>
     <w:p>
@@ -4338,7 +5119,6 @@
         </w:rPr>
       </w:pPr>
       <w:r>
-        <w:lastRenderedPageBreak/>
         <w:t xml:space="preserve">Table </w:t>
       </w:r>
       <w:r>
@@ -4861,12 +5641,204 @@
         </w:rPr>
         <w:t>Push Enter after each prompted input.</w:t>
       </w:r>
+      <w:r>
+        <w:rPr>
+          <w:rFonts w:ascii="Arial" w:hAnsi="Arial" w:cs="Arial"/>
+          <w:sz w:val="24"/>
+          <w:szCs w:val="24"/>
+        </w:rPr>
+        <w:t xml:space="preserve"> </w:t>
+      </w:r>
     </w:p>
     <w:p>
       <w:pPr>
         <w:pStyle w:val="ListParagraph"/>
         <w:rPr>
           <w:rFonts w:ascii="Arial" w:hAnsi="Arial" w:cs="Arial"/>
+          <w:b/>
+          <w:bCs/>
+          <w:sz w:val="24"/>
+          <w:szCs w:val="24"/>
+        </w:rPr>
+      </w:pPr>
+    </w:p>
+    <w:p>
+      <w:pPr>
+        <w:pStyle w:val="ListParagraph"/>
+        <w:rPr>
+          <w:rFonts w:ascii="Arial" w:hAnsi="Arial" w:cs="Arial"/>
+          <w:sz w:val="24"/>
+          <w:szCs w:val="24"/>
+        </w:rPr>
+      </w:pPr>
+      <w:r>
+        <w:rPr>
+          <w:rFonts w:ascii="Arial" w:hAnsi="Arial" w:cs="Arial"/>
+          <w:b/>
+          <w:bCs/>
+          <w:sz w:val="24"/>
+          <w:szCs w:val="24"/>
+        </w:rPr>
+        <w:t xml:space="preserve">NOTE: </w:t>
+      </w:r>
+      <w:r>
+        <w:rPr>
+          <w:rFonts w:ascii="Arial" w:hAnsi="Arial" w:cs="Arial"/>
+          <w:sz w:val="24"/>
+          <w:szCs w:val="24"/>
+        </w:rPr>
+        <w:t>While</w:t>
+      </w:r>
+      <w:r>
+        <w:rPr>
+          <w:rFonts w:ascii="Arial" w:hAnsi="Arial" w:cs="Arial"/>
+          <w:sz w:val="24"/>
+          <w:szCs w:val="24"/>
+        </w:rPr>
+        <w:t xml:space="preserve"> a User created input csv file may be located anywhere convenient to the User, a directory called</w:t>
+      </w:r>
+      <w:r>
+        <w:rPr>
+          <w:rFonts w:ascii="Arial" w:hAnsi="Arial" w:cs="Arial"/>
+          <w:sz w:val="24"/>
+          <w:szCs w:val="24"/>
+        </w:rPr>
+        <w:t xml:space="preserve"> “</w:t>
+      </w:r>
+      <w:proofErr w:type="spellStart"/>
+      <w:r>
+        <w:rPr>
+          <w:rFonts w:ascii="Arial" w:hAnsi="Arial" w:cs="Arial"/>
+          <w:i/>
+          <w:iCs/>
+          <w:sz w:val="24"/>
+          <w:szCs w:val="24"/>
+        </w:rPr>
+        <w:t>user_input_files</w:t>
+      </w:r>
+      <w:proofErr w:type="spellEnd"/>
+      <w:r>
+        <w:rPr>
+          <w:rFonts w:ascii="Arial" w:hAnsi="Arial" w:cs="Arial"/>
+          <w:sz w:val="24"/>
+          <w:szCs w:val="24"/>
+        </w:rPr>
+        <w:t xml:space="preserve">” </w:t>
+      </w:r>
+      <w:r>
+        <w:rPr>
+          <w:rFonts w:ascii="Arial" w:hAnsi="Arial" w:cs="Arial"/>
+          <w:sz w:val="24"/>
+          <w:szCs w:val="24"/>
+        </w:rPr>
+        <w:t xml:space="preserve">that </w:t>
+      </w:r>
+      <w:r>
+        <w:rPr>
+          <w:rFonts w:ascii="Arial" w:hAnsi="Arial" w:cs="Arial"/>
+          <w:sz w:val="24"/>
+          <w:szCs w:val="24"/>
+        </w:rPr>
+        <w:t>is included with the tool download</w:t>
+      </w:r>
+      <w:r>
+        <w:rPr>
+          <w:rFonts w:ascii="Arial" w:hAnsi="Arial" w:cs="Arial"/>
+          <w:sz w:val="24"/>
+          <w:szCs w:val="24"/>
+        </w:rPr>
+        <w:t xml:space="preserve"> may be used</w:t>
+      </w:r>
+      <w:r>
+        <w:rPr>
+          <w:rFonts w:ascii="Arial" w:hAnsi="Arial" w:cs="Arial"/>
+          <w:sz w:val="24"/>
+          <w:szCs w:val="24"/>
+        </w:rPr>
+        <w:t>. When prompted to supply an input csv file name after initiating the tool, type the</w:t>
+      </w:r>
+      <w:r>
+        <w:rPr>
+          <w:rFonts w:ascii="Arial" w:hAnsi="Arial" w:cs="Arial"/>
+          <w:sz w:val="24"/>
+          <w:szCs w:val="24"/>
+        </w:rPr>
+        <w:t xml:space="preserve"> path to the file</w:t>
+      </w:r>
+      <w:r>
+        <w:rPr>
+          <w:rFonts w:ascii="Arial" w:hAnsi="Arial" w:cs="Arial"/>
+          <w:sz w:val="24"/>
+          <w:szCs w:val="24"/>
+        </w:rPr>
+        <w:t xml:space="preserve"> in the command line</w:t>
+      </w:r>
+      <w:r>
+        <w:rPr>
+          <w:rFonts w:ascii="Arial" w:hAnsi="Arial" w:cs="Arial"/>
+          <w:sz w:val="24"/>
+          <w:szCs w:val="24"/>
+        </w:rPr>
+        <w:t>, such as</w:t>
+      </w:r>
+      <w:r>
+        <w:rPr>
+          <w:rFonts w:ascii="Arial" w:hAnsi="Arial" w:cs="Arial"/>
+          <w:sz w:val="24"/>
+          <w:szCs w:val="24"/>
+        </w:rPr>
+        <w:t xml:space="preserve">: </w:t>
+      </w:r>
+      <w:proofErr w:type="spellStart"/>
+      <w:r>
+        <w:rPr>
+          <w:rFonts w:ascii="Arial" w:hAnsi="Arial" w:cs="Arial"/>
+          <w:sz w:val="24"/>
+          <w:szCs w:val="24"/>
+        </w:rPr>
+        <w:t>input_user_files</w:t>
+      </w:r>
+      <w:proofErr w:type="spellEnd"/>
+      <w:r>
+        <w:rPr>
+          <w:rFonts w:ascii="Arial" w:hAnsi="Arial" w:cs="Arial"/>
+          <w:sz w:val="24"/>
+          <w:szCs w:val="24"/>
+        </w:rPr>
+        <w:t xml:space="preserve">\User input csv filename </w:t>
+      </w:r>
+      <w:r>
+        <w:rPr>
+          <w:rFonts w:ascii="Arial" w:hAnsi="Arial" w:cs="Arial"/>
+          <w:sz w:val="24"/>
+          <w:szCs w:val="24"/>
+        </w:rPr>
+        <w:t>as highlighted in the screenshot below</w:t>
+      </w:r>
+      <w:r>
+        <w:rPr>
+          <w:rFonts w:ascii="Arial" w:hAnsi="Arial" w:cs="Arial"/>
+          <w:sz w:val="24"/>
+          <w:szCs w:val="24"/>
+        </w:rPr>
+        <w:t>:</w:t>
+      </w:r>
+    </w:p>
+    <w:p>
+      <w:pPr>
+        <w:pStyle w:val="ListParagraph"/>
+        <w:rPr>
+          <w:rFonts w:ascii="Arial" w:hAnsi="Arial" w:cs="Arial"/>
+          <w:sz w:val="24"/>
+          <w:szCs w:val="24"/>
+        </w:rPr>
+      </w:pPr>
+    </w:p>
+    <w:p>
+      <w:pPr>
+        <w:pStyle w:val="ListParagraph"/>
+        <w:rPr>
+          <w:rFonts w:ascii="Arial" w:hAnsi="Arial" w:cs="Arial"/>
           <w:sz w:val="24"/>
           <w:szCs w:val="24"/>
         </w:rPr>
@@ -4875,8 +5847,9 @@
         <w:rPr>
           <w:noProof/>
         </w:rPr>
+        <w:lastRenderedPageBreak/>
         <w:drawing>
-          <wp:inline distT="0" distB="0" distL="0" distR="0" wp14:anchorId="08BE7077" wp14:editId="6244BAAF">
+          <wp:inline distT="0" distB="0" distL="0" distR="0" wp14:anchorId="08BE7077" wp14:editId="01395B84">
             <wp:extent cx="5394960" cy="3068384"/>
             <wp:effectExtent l="0" t="0" r="0" b="0"/>
             <wp:docPr id="932859905" name="Picture 932859905"/>
@@ -4926,7 +5899,6 @@
         <w:rPr>
           <w:noProof/>
         </w:rPr>
-        <w:lastRenderedPageBreak/>
         <w:drawing>
           <wp:inline distT="0" distB="0" distL="0" distR="0" wp14:anchorId="302AC0DA" wp14:editId="46916471">
             <wp:extent cx="5394960" cy="3405568"/>
@@ -4973,6 +5945,11 @@
     <w:p>
       <w:pPr>
         <w:pStyle w:val="ListParagraph"/>
+      </w:pPr>
+    </w:p>
+    <w:p>
+      <w:pPr>
+        <w:pStyle w:val="ListParagraph"/>
         <w:rPr>
           <w:rFonts w:ascii="Arial" w:hAnsi="Arial" w:cs="Arial"/>
           <w:sz w:val="24"/>
@@ -4983,6 +5960,7 @@
         <w:rPr>
           <w:noProof/>
         </w:rPr>
+        <w:lastRenderedPageBreak/>
         <w:drawing>
           <wp:inline distT="0" distB="0" distL="0" distR="0" wp14:anchorId="70C648C0" wp14:editId="28DA3738">
             <wp:extent cx="5394960" cy="4079938"/>
@@ -5164,7 +6142,79 @@
           <w:sz w:val="24"/>
           <w:szCs w:val="24"/>
         </w:rPr>
-        <w:t xml:space="preserve"> top-level tool directory, and a </w:t>
+        <w:t xml:space="preserve"> top-level tool directory, and a completion message will appear in the console.</w:t>
+      </w:r>
+      <w:r>
+        <w:rPr>
+          <w:rFonts w:ascii="Arial" w:hAnsi="Arial" w:cs="Arial"/>
+          <w:sz w:val="24"/>
+          <w:szCs w:val="24"/>
+        </w:rPr>
+        <w:t xml:space="preserve"> The output files will be prepended with the User input filename.</w:t>
+      </w:r>
+      <w:r>
+        <w:rPr>
+          <w:rFonts w:ascii="Arial" w:hAnsi="Arial" w:cs="Arial"/>
+          <w:sz w:val="24"/>
+          <w:szCs w:val="24"/>
+        </w:rPr>
+        <w:t xml:space="preserve"> </w:t>
+      </w:r>
+      <w:r>
+        <w:rPr>
+          <w:rFonts w:ascii="Arial" w:hAnsi="Arial" w:cs="Arial"/>
+          <w:sz w:val="24"/>
+          <w:szCs w:val="24"/>
+        </w:rPr>
+        <w:t xml:space="preserve">The user will then be prompted </w:t>
+      </w:r>
+      <w:r>
+        <w:rPr>
+          <w:rFonts w:ascii="Arial" w:hAnsi="Arial" w:cs="Arial"/>
+          <w:sz w:val="24"/>
+          <w:szCs w:val="24"/>
+        </w:rPr>
+        <w:t>to supply</w:t>
+      </w:r>
+      <w:r>
+        <w:rPr>
+          <w:rFonts w:ascii="Arial" w:hAnsi="Arial" w:cs="Arial"/>
+          <w:sz w:val="24"/>
+          <w:szCs w:val="24"/>
+        </w:rPr>
+        <w:t xml:space="preserve"> another </w:t>
+      </w:r>
+      <w:r>
+        <w:rPr>
+          <w:rFonts w:ascii="Arial" w:hAnsi="Arial" w:cs="Arial"/>
+          <w:sz w:val="24"/>
+          <w:szCs w:val="24"/>
+        </w:rPr>
+        <w:t xml:space="preserve">User </w:t>
+      </w:r>
+      <w:r>
+        <w:rPr>
+          <w:rFonts w:ascii="Arial" w:hAnsi="Arial" w:cs="Arial"/>
+          <w:sz w:val="24"/>
+          <w:szCs w:val="24"/>
+        </w:rPr>
+        <w:t>input file</w:t>
+      </w:r>
+      <w:r>
+        <w:rPr>
+          <w:rFonts w:ascii="Arial" w:hAnsi="Arial" w:cs="Arial"/>
+          <w:sz w:val="24"/>
+          <w:szCs w:val="24"/>
+        </w:rPr>
+        <w:t xml:space="preserve"> for processing. If </w:t>
+      </w:r>
+      <w:r>
+        <w:rPr>
+          <w:rFonts w:ascii="Arial" w:hAnsi="Arial" w:cs="Arial"/>
+          <w:sz w:val="24"/>
+          <w:szCs w:val="24"/>
+        </w:rPr>
+        <w:t xml:space="preserve">there is no additional user input file to </w:t>
       </w:r>
       <w:r>
         <w:rPr>
@@ -5173,79 +6223,7 @@
           <w:szCs w:val="24"/>
         </w:rPr>
         <w:lastRenderedPageBreak/>
-        <w:t>completion message will appear in the console.</w:t>
-      </w:r>
-      <w:r>
-        <w:rPr>
-          <w:rFonts w:ascii="Arial" w:hAnsi="Arial" w:cs="Arial"/>
-          <w:sz w:val="24"/>
-          <w:szCs w:val="24"/>
-        </w:rPr>
-        <w:t xml:space="preserve"> The output files will be prepended with the User input filename.</w:t>
-      </w:r>
-      <w:r>
-        <w:rPr>
-          <w:rFonts w:ascii="Arial" w:hAnsi="Arial" w:cs="Arial"/>
-          <w:sz w:val="24"/>
-          <w:szCs w:val="24"/>
-        </w:rPr>
-        <w:t xml:space="preserve"> </w:t>
-      </w:r>
-      <w:r>
-        <w:rPr>
-          <w:rFonts w:ascii="Arial" w:hAnsi="Arial" w:cs="Arial"/>
-          <w:sz w:val="24"/>
-          <w:szCs w:val="24"/>
-        </w:rPr>
-        <w:t xml:space="preserve">The user will then be prompted </w:t>
-      </w:r>
-      <w:r>
-        <w:rPr>
-          <w:rFonts w:ascii="Arial" w:hAnsi="Arial" w:cs="Arial"/>
-          <w:sz w:val="24"/>
-          <w:szCs w:val="24"/>
-        </w:rPr>
-        <w:t>to supply</w:t>
-      </w:r>
-      <w:r>
-        <w:rPr>
-          <w:rFonts w:ascii="Arial" w:hAnsi="Arial" w:cs="Arial"/>
-          <w:sz w:val="24"/>
-          <w:szCs w:val="24"/>
-        </w:rPr>
-        <w:t xml:space="preserve"> another </w:t>
-      </w:r>
-      <w:r>
-        <w:rPr>
-          <w:rFonts w:ascii="Arial" w:hAnsi="Arial" w:cs="Arial"/>
-          <w:sz w:val="24"/>
-          <w:szCs w:val="24"/>
-        </w:rPr>
-        <w:t xml:space="preserve">User </w:t>
-      </w:r>
-      <w:r>
-        <w:rPr>
-          <w:rFonts w:ascii="Arial" w:hAnsi="Arial" w:cs="Arial"/>
-          <w:sz w:val="24"/>
-          <w:szCs w:val="24"/>
-        </w:rPr>
-        <w:t>input file</w:t>
-      </w:r>
-      <w:r>
-        <w:rPr>
-          <w:rFonts w:ascii="Arial" w:hAnsi="Arial" w:cs="Arial"/>
-          <w:sz w:val="24"/>
-          <w:szCs w:val="24"/>
-        </w:rPr>
-        <w:t xml:space="preserve"> for processing. If </w:t>
-      </w:r>
-      <w:r>
-        <w:rPr>
-          <w:rFonts w:ascii="Arial" w:hAnsi="Arial" w:cs="Arial"/>
-          <w:sz w:val="24"/>
-          <w:szCs w:val="24"/>
-        </w:rPr>
-        <w:t xml:space="preserve">there is no additional user input file to process, type </w:t>
+        <w:t xml:space="preserve">process, type </w:t>
       </w:r>
       <w:r>
         <w:rPr>
@@ -6477,17 +7455,9 @@
           <w:sz w:val="24"/>
           <w:szCs w:val="24"/>
         </w:rPr>
-        <w:t>.lst</w:t>
-      </w:r>
-      <w:r>
-        <w:rPr>
-          <w:rFonts w:ascii="Arial" w:eastAsia="Arial" w:hAnsi="Arial" w:cs="Arial"/>
-          <w:color w:val="000000" w:themeColor="text1"/>
-          <w:sz w:val="24"/>
-          <w:szCs w:val="24"/>
-        </w:rPr>
-        <w:t xml:space="preserve"> and </w:t>
-      </w:r>
+        <w:t>.</w:t>
+      </w:r>
+      <w:proofErr w:type="spellStart"/>
       <w:r>
         <w:rPr>
           <w:rFonts w:ascii="Arial" w:eastAsia="Arial" w:hAnsi="Arial" w:cs="Arial"/>
@@ -6497,8 +7467,42 @@
           <w:sz w:val="24"/>
           <w:szCs w:val="24"/>
         </w:rPr>
-        <w:t>.hds</w:t>
-      </w:r>
+        <w:t>lst</w:t>
+      </w:r>
+      <w:proofErr w:type="spellEnd"/>
+      <w:r>
+        <w:rPr>
+          <w:rFonts w:ascii="Arial" w:eastAsia="Arial" w:hAnsi="Arial" w:cs="Arial"/>
+          <w:color w:val="000000" w:themeColor="text1"/>
+          <w:sz w:val="24"/>
+          <w:szCs w:val="24"/>
+        </w:rPr>
+        <w:t xml:space="preserve"> and </w:t>
+      </w:r>
+      <w:r>
+        <w:rPr>
+          <w:rFonts w:ascii="Arial" w:eastAsia="Arial" w:hAnsi="Arial" w:cs="Arial"/>
+          <w:i/>
+          <w:iCs/>
+          <w:color w:val="000000" w:themeColor="text1"/>
+          <w:sz w:val="24"/>
+          <w:szCs w:val="24"/>
+        </w:rPr>
+        <w:t>.</w:t>
+      </w:r>
+      <w:proofErr w:type="spellStart"/>
+      <w:r>
+        <w:rPr>
+          <w:rFonts w:ascii="Arial" w:eastAsia="Arial" w:hAnsi="Arial" w:cs="Arial"/>
+          <w:i/>
+          <w:iCs/>
+          <w:color w:val="000000" w:themeColor="text1"/>
+          <w:sz w:val="24"/>
+          <w:szCs w:val="24"/>
+        </w:rPr>
+        <w:t>hds</w:t>
+      </w:r>
+      <w:proofErr w:type="spellEnd"/>
       <w:r>
         <w:rPr>
           <w:rFonts w:ascii="Arial" w:eastAsia="Arial" w:hAnsi="Arial" w:cs="Arial"/>
@@ -6559,7 +7563,31 @@
           <w:sz w:val="24"/>
           <w:szCs w:val="24"/>
         </w:rPr>
-        <w:t>&lt;user_input_filename&gt;</w:t>
+        <w:t>&lt;</w:t>
+      </w:r>
+      <w:proofErr w:type="spellStart"/>
+      <w:r>
+        <w:rPr>
+          <w:rFonts w:ascii="Arial" w:eastAsia="Arial" w:hAnsi="Arial" w:cs="Arial"/>
+          <w:i/>
+          <w:iCs/>
+          <w:color w:val="000000" w:themeColor="text1"/>
+          <w:sz w:val="24"/>
+          <w:szCs w:val="24"/>
+        </w:rPr>
+        <w:t>user_input_filename</w:t>
+      </w:r>
+      <w:proofErr w:type="spellEnd"/>
+      <w:r>
+        <w:rPr>
+          <w:rFonts w:ascii="Arial" w:eastAsia="Arial" w:hAnsi="Arial" w:cs="Arial"/>
+          <w:i/>
+          <w:iCs/>
+          <w:color w:val="000000" w:themeColor="text1"/>
+          <w:sz w:val="24"/>
+          <w:szCs w:val="24"/>
+        </w:rPr>
+        <w:t>&gt;</w:t>
       </w:r>
       <w:r>
         <w:rPr>
@@ -6625,8 +7653,6 @@
           </wp:inline>
         </w:drawing>
       </w:r>
-      <w:bookmarkStart w:id="0" w:name="_GoBack"/>
-      <w:bookmarkEnd w:id="0"/>
     </w:p>
     <w:p>
       <w:pPr>
@@ -6675,7 +7701,31 @@
           <w:sz w:val="24"/>
           <w:szCs w:val="24"/>
         </w:rPr>
-        <w:t>&lt;user_input_filename&gt;</w:t>
+        <w:t>&lt;</w:t>
+      </w:r>
+      <w:proofErr w:type="spellStart"/>
+      <w:r>
+        <w:rPr>
+          <w:rFonts w:ascii="Arial" w:eastAsia="Arial" w:hAnsi="Arial" w:cs="Arial"/>
+          <w:i/>
+          <w:iCs/>
+          <w:color w:val="000000" w:themeColor="text1"/>
+          <w:sz w:val="24"/>
+          <w:szCs w:val="24"/>
+        </w:rPr>
+        <w:t>user_input_filename</w:t>
+      </w:r>
+      <w:proofErr w:type="spellEnd"/>
+      <w:r>
+        <w:rPr>
+          <w:rFonts w:ascii="Arial" w:eastAsia="Arial" w:hAnsi="Arial" w:cs="Arial"/>
+          <w:i/>
+          <w:iCs/>
+          <w:color w:val="000000" w:themeColor="text1"/>
+          <w:sz w:val="24"/>
+          <w:szCs w:val="24"/>
+        </w:rPr>
+        <w:t>&gt;</w:t>
       </w:r>
       <w:r>
         <w:rPr>
@@ -6781,9 +7831,9 @@
           <w:sz w:val="24"/>
           <w:szCs w:val="24"/>
         </w:rPr>
-        <w:lastRenderedPageBreak/>
         <w:t xml:space="preserve">The change in head levels of layers 1 or 3 are viewable from the </w:t>
       </w:r>
+      <w:proofErr w:type="spellStart"/>
       <w:r>
         <w:rPr>
           <w:rFonts w:ascii="Arial" w:hAnsi="Arial" w:cs="Arial"/>
@@ -6794,13 +7844,191 @@
         </w:rPr>
         <w:t>dh.mxd</w:t>
       </w:r>
-      <w:r>
-        <w:rPr>
-          <w:rFonts w:ascii="Arial" w:hAnsi="Arial" w:cs="Arial"/>
-          <w:sz w:val="24"/>
-          <w:szCs w:val="24"/>
-        </w:rPr>
-        <w:t xml:space="preserve">: </w:t>
+      <w:proofErr w:type="spellEnd"/>
+      <w:r>
+        <w:rPr>
+          <w:rFonts w:ascii="Arial" w:hAnsi="Arial" w:cs="Arial"/>
+          <w:sz w:val="24"/>
+          <w:szCs w:val="24"/>
+        </w:rPr>
+        <w:t xml:space="preserve"> (see example below). </w:t>
+      </w:r>
+      <w:bookmarkStart w:id="0" w:name="_GoBack"/>
+      <w:r>
+        <w:rPr>
+          <w:rFonts w:ascii="Arial" w:hAnsi="Arial" w:cs="Arial"/>
+          <w:b/>
+          <w:bCs/>
+          <w:sz w:val="24"/>
+          <w:szCs w:val="24"/>
+        </w:rPr>
+        <w:t>NOTE</w:t>
+      </w:r>
+      <w:r>
+        <w:rPr>
+          <w:rFonts w:ascii="Arial" w:hAnsi="Arial" w:cs="Arial"/>
+          <w:sz w:val="24"/>
+          <w:szCs w:val="24"/>
+        </w:rPr>
+        <w:t>: The change in head feature layers generated during post-processing (</w:t>
+      </w:r>
+      <w:proofErr w:type="spellStart"/>
+      <w:r>
+        <w:rPr>
+          <w:rFonts w:ascii="Arial" w:hAnsi="Arial" w:cs="Arial"/>
+          <w:i/>
+          <w:iCs/>
+          <w:sz w:val="24"/>
+          <w:szCs w:val="24"/>
+        </w:rPr>
+        <w:t>dh_layerX</w:t>
+      </w:r>
+      <w:proofErr w:type="spellEnd"/>
+      <w:r>
+        <w:rPr>
+          <w:rFonts w:ascii="Arial" w:hAnsi="Arial" w:cs="Arial"/>
+          <w:i/>
+          <w:iCs/>
+          <w:sz w:val="24"/>
+          <w:szCs w:val="24"/>
+        </w:rPr>
+        <w:t>, where X represents the model layer number</w:t>
+      </w:r>
+      <w:r>
+        <w:rPr>
+          <w:rFonts w:ascii="Arial" w:hAnsi="Arial" w:cs="Arial"/>
+          <w:sz w:val="24"/>
+          <w:szCs w:val="24"/>
+        </w:rPr>
+        <w:t xml:space="preserve">) may need to be rescaled in the </w:t>
+      </w:r>
+      <w:proofErr w:type="spellStart"/>
+      <w:r>
+        <w:rPr>
+          <w:rFonts w:ascii="Arial" w:hAnsi="Arial" w:cs="Arial"/>
+          <w:i/>
+          <w:iCs/>
+          <w:sz w:val="24"/>
+          <w:szCs w:val="24"/>
+        </w:rPr>
+        <w:t>dh.mxd</w:t>
+      </w:r>
+      <w:proofErr w:type="spellEnd"/>
+      <w:r>
+        <w:rPr>
+          <w:rFonts w:ascii="Arial" w:hAnsi="Arial" w:cs="Arial"/>
+          <w:sz w:val="24"/>
+          <w:szCs w:val="24"/>
+        </w:rPr>
+        <w:t xml:space="preserve"> file</w:t>
+      </w:r>
+      <w:r>
+        <w:rPr>
+          <w:rFonts w:ascii="Arial" w:hAnsi="Arial" w:cs="Arial"/>
+          <w:sz w:val="24"/>
+          <w:szCs w:val="24"/>
+        </w:rPr>
+        <w:t xml:space="preserve">. This can </w:t>
+      </w:r>
+      <w:r>
+        <w:rPr>
+          <w:rFonts w:ascii="Arial" w:hAnsi="Arial" w:cs="Arial"/>
+          <w:sz w:val="24"/>
+          <w:szCs w:val="24"/>
+        </w:rPr>
+        <w:lastRenderedPageBreak/>
+        <w:t>happen</w:t>
+      </w:r>
+      <w:r>
+        <w:rPr>
+          <w:rFonts w:ascii="Arial" w:hAnsi="Arial" w:cs="Arial"/>
+          <w:sz w:val="24"/>
+          <w:szCs w:val="24"/>
+        </w:rPr>
+        <w:t xml:space="preserve"> if calculated changes in head are outside of the range </w:t>
+      </w:r>
+      <w:r>
+        <w:rPr>
+          <w:rFonts w:ascii="Arial" w:hAnsi="Arial" w:cs="Arial"/>
+          <w:sz w:val="24"/>
+          <w:szCs w:val="24"/>
+        </w:rPr>
+        <w:t xml:space="preserve">of values in the legend, resulting is some cells showing as blank or unclassified in the map. This should be verified in the symbology classification tab for the </w:t>
+      </w:r>
+      <w:r>
+        <w:rPr>
+          <w:rFonts w:ascii="Arial" w:hAnsi="Arial" w:cs="Arial"/>
+          <w:sz w:val="24"/>
+          <w:szCs w:val="24"/>
+        </w:rPr>
+        <w:t xml:space="preserve">feature </w:t>
+      </w:r>
+      <w:r>
+        <w:rPr>
+          <w:rFonts w:ascii="Arial" w:hAnsi="Arial" w:cs="Arial"/>
+          <w:sz w:val="24"/>
+          <w:szCs w:val="24"/>
+        </w:rPr>
+        <w:t xml:space="preserve">layer. </w:t>
+      </w:r>
+      <w:r>
+        <w:rPr>
+          <w:rFonts w:ascii="Arial" w:hAnsi="Arial" w:cs="Arial"/>
+          <w:sz w:val="24"/>
+          <w:szCs w:val="24"/>
+        </w:rPr>
+        <w:t xml:space="preserve">Also note that the </w:t>
+      </w:r>
+      <w:proofErr w:type="spellStart"/>
+      <w:r>
+        <w:rPr>
+          <w:rFonts w:ascii="Arial" w:hAnsi="Arial" w:cs="Arial"/>
+          <w:i/>
+          <w:iCs/>
+          <w:sz w:val="24"/>
+          <w:szCs w:val="24"/>
+        </w:rPr>
+        <w:t>dh_layerX</w:t>
+      </w:r>
+      <w:proofErr w:type="spellEnd"/>
+      <w:r>
+        <w:rPr>
+          <w:rFonts w:ascii="Arial" w:hAnsi="Arial" w:cs="Arial"/>
+          <w:sz w:val="24"/>
+          <w:szCs w:val="24"/>
+        </w:rPr>
+        <w:t xml:space="preserve"> feature layer is semi-transparent to enable the user to add base maps or reference layers.</w:t>
+      </w:r>
+      <w:bookmarkEnd w:id="0"/>
+    </w:p>
+    <w:p>
+      <w:pPr>
+        <w:pStyle w:val="ListParagraph"/>
+        <w:rPr>
+          <w:rFonts w:ascii="Arial" w:hAnsi="Arial" w:cs="Arial"/>
+          <w:sz w:val="24"/>
+          <w:szCs w:val="24"/>
+        </w:rPr>
+      </w:pPr>
+    </w:p>
+    <w:p>
+      <w:pPr>
+        <w:pStyle w:val="ListParagraph"/>
+        <w:spacing w:line="216" w:lineRule="auto"/>
+        <w:ind w:left="1440"/>
+        <w:rPr>
+          <w:color w:val="000000" w:themeColor="text1"/>
+          <w:sz w:val="24"/>
+          <w:szCs w:val="24"/>
+        </w:rPr>
+      </w:pPr>
+      <w:r>
+        <w:rPr>
+          <w:rFonts w:ascii="Arial" w:hAnsi="Arial" w:cs="Arial"/>
+          <w:sz w:val="24"/>
+          <w:szCs w:val="24"/>
+        </w:rPr>
+        <w:t xml:space="preserve"> </w:t>
       </w:r>
       <w:r>
         <w:rPr>
@@ -6950,8 +8178,29 @@
           <w:sz w:val="24"/>
           <w:szCs w:val="24"/>
         </w:rPr>
-        <w:t xml:space="preserve">d enter into the subdirectory </w:t>
-      </w:r>
+        <w:t xml:space="preserve">d </w:t>
+      </w:r>
+      <w:proofErr w:type="gramStart"/>
+      <w:r>
+        <w:rPr>
+          <w:rFonts w:ascii="Arial" w:eastAsia="Arial" w:hAnsi="Arial" w:cs="Arial"/>
+          <w:color w:val="000000" w:themeColor="text1"/>
+          <w:sz w:val="24"/>
+          <w:szCs w:val="24"/>
+        </w:rPr>
+        <w:t>enter into</w:t>
+      </w:r>
+      <w:proofErr w:type="gramEnd"/>
+      <w:r>
+        <w:rPr>
+          <w:rFonts w:ascii="Arial" w:eastAsia="Arial" w:hAnsi="Arial" w:cs="Arial"/>
+          <w:color w:val="000000" w:themeColor="text1"/>
+          <w:sz w:val="24"/>
+          <w:szCs w:val="24"/>
+        </w:rPr>
+        <w:t xml:space="preserve"> the subdirectory </w:t>
+      </w:r>
+      <w:proofErr w:type="spellStart"/>
       <w:r>
         <w:rPr>
           <w:rFonts w:ascii="Arial" w:eastAsia="Arial" w:hAnsi="Arial" w:cs="Arial"/>
@@ -6961,7 +8210,43 @@
           <w:sz w:val="24"/>
           <w:szCs w:val="24"/>
         </w:rPr>
-        <w:t>src\nfseg_lakeufahds\program</w:t>
+        <w:t>src</w:t>
+      </w:r>
+      <w:proofErr w:type="spellEnd"/>
+      <w:r>
+        <w:rPr>
+          <w:rFonts w:ascii="Arial" w:eastAsia="Arial" w:hAnsi="Arial" w:cs="Arial"/>
+          <w:i/>
+          <w:iCs/>
+          <w:color w:val="000000" w:themeColor="text1"/>
+          <w:sz w:val="24"/>
+          <w:szCs w:val="24"/>
+        </w:rPr>
+        <w:t>\</w:t>
+      </w:r>
+      <w:proofErr w:type="spellStart"/>
+      <w:r>
+        <w:rPr>
+          <w:rFonts w:ascii="Arial" w:eastAsia="Arial" w:hAnsi="Arial" w:cs="Arial"/>
+          <w:i/>
+          <w:iCs/>
+          <w:color w:val="000000" w:themeColor="text1"/>
+          <w:sz w:val="24"/>
+          <w:szCs w:val="24"/>
+        </w:rPr>
+        <w:t>nfseg_lakeufahds</w:t>
+      </w:r>
+      <w:proofErr w:type="spellEnd"/>
+      <w:r>
+        <w:rPr>
+          <w:rFonts w:ascii="Arial" w:eastAsia="Arial" w:hAnsi="Arial" w:cs="Arial"/>
+          <w:i/>
+          <w:iCs/>
+          <w:color w:val="000000" w:themeColor="text1"/>
+          <w:sz w:val="24"/>
+          <w:szCs w:val="24"/>
+        </w:rPr>
+        <w:t>\program</w:t>
       </w:r>
       <w:r>
         <w:rPr>
@@ -7139,6 +8424,7 @@
         </w:rPr>
         <w:t xml:space="preserve">copy </w:t>
       </w:r>
+      <w:proofErr w:type="spellStart"/>
       <w:r>
         <w:rPr>
           <w:rFonts w:ascii="Arial" w:eastAsia="Arial" w:hAnsi="Arial" w:cs="Arial"/>
@@ -7148,8 +8434,33 @@
           <w:sz w:val="24"/>
           <w:szCs w:val="24"/>
         </w:rPr>
-        <w:t>postproc\dh\nfseg_auto.hds</w:t>
-      </w:r>
+        <w:t>postproc</w:t>
+      </w:r>
+      <w:proofErr w:type="spellEnd"/>
+      <w:r>
+        <w:rPr>
+          <w:rFonts w:ascii="Arial" w:eastAsia="Arial" w:hAnsi="Arial" w:cs="Arial"/>
+          <w:i/>
+          <w:iCs/>
+          <w:color w:val="000000" w:themeColor="text1"/>
+          <w:sz w:val="24"/>
+          <w:szCs w:val="24"/>
+        </w:rPr>
+        <w:t>\dh\</w:t>
+      </w:r>
+      <w:proofErr w:type="spellStart"/>
+      <w:r>
+        <w:rPr>
+          <w:rFonts w:ascii="Arial" w:eastAsia="Arial" w:hAnsi="Arial" w:cs="Arial"/>
+          <w:i/>
+          <w:iCs/>
+          <w:color w:val="000000" w:themeColor="text1"/>
+          <w:sz w:val="24"/>
+          <w:szCs w:val="24"/>
+        </w:rPr>
+        <w:t>nfseg_auto.hds</w:t>
+      </w:r>
+      <w:proofErr w:type="spellEnd"/>
       <w:r>
         <w:rPr>
           <w:rFonts w:ascii="Arial" w:eastAsia="Arial" w:hAnsi="Arial" w:cs="Arial"/>
@@ -7181,6 +8492,7 @@
           <w:sz w:val="24"/>
           <w:szCs w:val="24"/>
         </w:rPr>
+        <w:lastRenderedPageBreak/>
         <w:t>R</w:t>
       </w:r>
       <w:r>
@@ -7192,6 +8504,7 @@
         </w:rPr>
         <w:t xml:space="preserve">ename as </w:t>
       </w:r>
+      <w:proofErr w:type="spellStart"/>
       <w:r>
         <w:rPr>
           <w:rFonts w:ascii="Arial" w:eastAsia="Arial" w:hAnsi="Arial" w:cs="Arial"/>
@@ -7203,6 +8516,7 @@
         </w:rPr>
         <w:t>nfseg.hds</w:t>
       </w:r>
+      <w:proofErr w:type="spellEnd"/>
       <w:r>
         <w:rPr>
           <w:rFonts w:ascii="Arial" w:eastAsia="Arial" w:hAnsi="Arial" w:cs="Arial"/>
@@ -7321,7 +8635,6 @@
           <w:sz w:val="24"/>
           <w:szCs w:val="24"/>
         </w:rPr>
-        <w:lastRenderedPageBreak/>
         <w:t>Currently</w:t>
       </w:r>
       <w:r>
@@ -7414,8 +8727,21 @@
           <w:sz w:val="24"/>
           <w:szCs w:val="24"/>
         </w:rPr>
-        <w:t>.ufahds</w:t>
-      </w:r>
+        <w:t>.</w:t>
+      </w:r>
+      <w:proofErr w:type="spellStart"/>
+      <w:r>
+        <w:rPr>
+          <w:rFonts w:ascii="Arial" w:eastAsia="Arial" w:hAnsi="Arial" w:cs="Arial"/>
+          <w:i/>
+          <w:iCs/>
+          <w:color w:val="000000" w:themeColor="text1"/>
+          <w:sz w:val="24"/>
+          <w:szCs w:val="24"/>
+        </w:rPr>
+        <w:t>ufahds</w:t>
+      </w:r>
+      <w:proofErr w:type="spellEnd"/>
       <w:r>
         <w:rPr>
           <w:rFonts w:ascii="Arial" w:eastAsia="Arial" w:hAnsi="Arial" w:cs="Arial"/>
@@ -7716,8 +9042,19 @@
           <w:sz w:val="24"/>
           <w:szCs w:val="24"/>
         </w:rPr>
-        <w:t xml:space="preserve"> each LakeID</w:t>
-      </w:r>
+        <w:t xml:space="preserve"> each </w:t>
+      </w:r>
+      <w:proofErr w:type="spellStart"/>
+      <w:r>
+        <w:rPr>
+          <w:rFonts w:ascii="Arial" w:eastAsia="Arial" w:hAnsi="Arial" w:cs="Arial"/>
+          <w:color w:val="000000" w:themeColor="text1"/>
+          <w:sz w:val="24"/>
+          <w:szCs w:val="24"/>
+        </w:rPr>
+        <w:t>LakeID</w:t>
+      </w:r>
+      <w:proofErr w:type="spellEnd"/>
     </w:p>
     <w:p>
       <w:pPr>
@@ -7948,14 +9285,21 @@
         <w:rFonts w:ascii="Times New Roman" w:hAnsi="Times New Roman" w:cs="Times New Roman"/>
         <w:noProof/>
       </w:rPr>
-      <w:t>version 1.201910</w:t>
+      <w:t>version 1.20</w:t>
     </w:r>
     <w:r>
       <w:rPr>
         <w:rFonts w:ascii="Times New Roman" w:hAnsi="Times New Roman" w:cs="Times New Roman"/>
         <w:noProof/>
       </w:rPr>
-      <w:t>22</w:t>
+      <w:t>20</w:t>
+    </w:r>
+    <w:r>
+      <w:rPr>
+        <w:rFonts w:ascii="Times New Roman" w:hAnsi="Times New Roman" w:cs="Times New Roman"/>
+        <w:noProof/>
+      </w:rPr>
+      <w:t>1022</w:t>
     </w:r>
   </w:p>
 </w:ftr>
@@ -10522,12 +11866,6 @@
 </file>
 
 <file path=customXml/item1.xml><?xml version="1.0" encoding="utf-8"?>
-<p:properties xmlns:p="http://schemas.microsoft.com/office/2006/metadata/properties" xmlns:xsi="http://www.w3.org/2001/XMLSchema-instance" xmlns:pc="http://schemas.microsoft.com/office/infopath/2007/PartnerControls">
-  <documentManagement/>
-</p:properties>
-</file>
-
-<file path=customXml/item2.xml><?xml version="1.0" encoding="utf-8"?>
 <ct:contentTypeSchema xmlns:ct="http://schemas.microsoft.com/office/2006/metadata/contentType" xmlns:ma="http://schemas.microsoft.com/office/2006/metadata/properties/metaAttributes" ct:_="" ma:_="" ma:contentTypeName="Document" ma:contentTypeID="0x0101007C068F8902AE5F438D5B4DA86C505F78" ma:contentTypeVersion="12" ma:contentTypeDescription="Create a new document." ma:contentTypeScope="" ma:versionID="c554038c6cc1746c53b91b6aa1a9ce82">
   <xsd:schema xmlns:xsd="http://www.w3.org/2001/XMLSchema" xmlns:xs="http://www.w3.org/2001/XMLSchema" xmlns:p="http://schemas.microsoft.com/office/2006/metadata/properties" xmlns:ns2="47b67398-a075-4e18-9619-22287c0cac37" xmlns:ns3="a42ef9e0-df54-4a9e-b925-8f3df65216de" targetNamespace="http://schemas.microsoft.com/office/2006/metadata/properties" ma:root="true" ma:fieldsID="7f3780a827aa303d5fd49542a253b6ab" ns2:_="" ns3:_="">
     <xsd:import namespace="47b67398-a075-4e18-9619-22287c0cac37"/>
@@ -10744,7 +12082,7 @@
 </ct:contentTypeSchema>
 </file>
 
-<file path=customXml/item3.xml><?xml version="1.0" encoding="utf-8"?>
+<file path=customXml/item2.xml><?xml version="1.0" encoding="utf-8"?>
 <?mso-contentType ?>
 <FormTemplates xmlns="http://schemas.microsoft.com/sharepoint/v3/contenttype/forms">
   <Display>DocumentLibraryForm</Display>
@@ -10753,16 +12091,13 @@
 </FormTemplates>
 </file>
 
-<file path=customXml/itemProps1.xml><?xml version="1.0" encoding="utf-8"?>
-<ds:datastoreItem xmlns:ds="http://schemas.openxmlformats.org/officeDocument/2006/customXml" ds:itemID="{F93EFED9-755D-4245-B966-2758266F3673}">
-  <ds:schemaRefs>
-    <ds:schemaRef ds:uri="http://schemas.microsoft.com/office/2006/metadata/properties"/>
-    <ds:schemaRef ds:uri="http://schemas.microsoft.com/office/infopath/2007/PartnerControls"/>
-  </ds:schemaRefs>
-</ds:datastoreItem>
+<file path=customXml/item3.xml><?xml version="1.0" encoding="utf-8"?>
+<p:properties xmlns:p="http://schemas.microsoft.com/office/2006/metadata/properties" xmlns:xsi="http://www.w3.org/2001/XMLSchema-instance" xmlns:pc="http://schemas.microsoft.com/office/infopath/2007/PartnerControls">
+  <documentManagement/>
+</p:properties>
 </file>
 
-<file path=customXml/itemProps2.xml><?xml version="1.0" encoding="utf-8"?>
+<file path=customXml/itemProps1.xml><?xml version="1.0" encoding="utf-8"?>
 <ds:datastoreItem xmlns:ds="http://schemas.openxmlformats.org/officeDocument/2006/customXml" ds:itemID="{D46E78C7-9C0A-4CC6-B4B9-506AD3B4385D}">
   <ds:schemaRefs>
     <ds:schemaRef ds:uri="http://schemas.microsoft.com/office/2006/metadata/contentType"/>
@@ -10781,10 +12116,19 @@
 </ds:datastoreItem>
 </file>
 
-<file path=customXml/itemProps3.xml><?xml version="1.0" encoding="utf-8"?>
+<file path=customXml/itemProps2.xml><?xml version="1.0" encoding="utf-8"?>
 <ds:datastoreItem xmlns:ds="http://schemas.openxmlformats.org/officeDocument/2006/customXml" ds:itemID="{A1982359-D597-4A75-8459-A6D01DB589BA}">
   <ds:schemaRefs>
     <ds:schemaRef ds:uri="http://schemas.microsoft.com/sharepoint/v3/contenttype/forms"/>
   </ds:schemaRefs>
 </ds:datastoreItem>
+</file>
+
+<file path=customXml/itemProps3.xml><?xml version="1.0" encoding="utf-8"?>
+<ds:datastoreItem xmlns:ds="http://schemas.openxmlformats.org/officeDocument/2006/customXml" ds:itemID="{F93EFED9-755D-4245-B966-2758266F3673}">
+  <ds:schemaRefs>
+    <ds:schemaRef ds:uri="http://schemas.microsoft.com/office/2006/metadata/properties"/>
+    <ds:schemaRef ds:uri="http://schemas.microsoft.com/office/infopath/2007/PartnerControls"/>
+  </ds:schemaRefs>
+</ds:datastoreItem>
 </file>
</xml_diff>

<commit_message>
Updated the documentation to include downloading release version
Updated the documentation to include how to download the release version of the Reg Tool.

Also added documentation note of how to manually unpack the zipped model_update directory. This satisfies issue #22
</commit_message>
<xml_diff>
--- a/docs/ref_materials/Quick_Users_Guide-NFSEGv1_1_Automated_Water-Use_Permit_Simulation_Tool.docx
+++ b/docs/ref_materials/Quick_Users_Guide-NFSEGv1_1_Automated_Water-Use_Permit_Simulation_Tool.docx
@@ -363,25 +363,7 @@
           <w:sz w:val="24"/>
           <w:szCs w:val="24"/>
         </w:rPr>
-        <w:t xml:space="preserve"> The “</w:t>
-      </w:r>
-      <w:proofErr w:type="spellStart"/>
-      <w:r>
-        <w:rPr>
-          <w:rFonts w:ascii="Arial" w:hAnsi="Arial" w:cs="Arial"/>
-          <w:sz w:val="24"/>
-          <w:szCs w:val="24"/>
-        </w:rPr>
-        <w:t>user_input_files</w:t>
-      </w:r>
-      <w:proofErr w:type="spellEnd"/>
-      <w:r>
-        <w:rPr>
-          <w:rFonts w:ascii="Arial" w:hAnsi="Arial" w:cs="Arial"/>
-          <w:sz w:val="24"/>
-          <w:szCs w:val="24"/>
-        </w:rPr>
-        <w:t>” folder is provided with example input files and is the recommended location for new input files.</w:t>
+        <w:t xml:space="preserve"> The “user_input_files” folder is provided with example input files and is the recommended location for new input files.</w:t>
       </w:r>
     </w:p>
     <w:p>
@@ -507,7 +489,6 @@
           <w:szCs w:val="24"/>
         </w:rPr>
       </w:pPr>
-      <w:proofErr w:type="gramStart"/>
       <w:r>
         <w:rPr>
           <w:rFonts w:ascii="Arial" w:hAnsi="Arial" w:cs="Arial"/>
@@ -522,16 +503,7 @@
           <w:sz w:val="24"/>
           <w:szCs w:val="24"/>
         </w:rPr>
-        <w:t>,</w:t>
-      </w:r>
-      <w:proofErr w:type="gramEnd"/>
-      <w:r>
-        <w:rPr>
-          <w:rFonts w:ascii="Arial" w:hAnsi="Arial" w:cs="Arial"/>
-          <w:sz w:val="24"/>
-          <w:szCs w:val="24"/>
-        </w:rPr>
-        <w:t xml:space="preserve"> select whether to replace an existing results directory </w:t>
+        <w:t xml:space="preserve">, select whether to replace an existing results directory </w:t>
       </w:r>
       <w:r>
         <w:rPr>
@@ -712,33 +684,15 @@
           <w:sz w:val="24"/>
           <w:szCs w:val="24"/>
         </w:rPr>
-        <w:t xml:space="preserve"> </w:t>
-      </w:r>
-      <w:proofErr w:type="spellStart"/>
-      <w:r>
-        <w:rPr>
-          <w:rFonts w:ascii="Arial" w:hAnsi="Arial" w:cs="Arial"/>
-          <w:sz w:val="24"/>
-          <w:szCs w:val="24"/>
-        </w:rPr>
-        <w:t>m</w:t>
-      </w:r>
-      <w:r>
-        <w:rPr>
-          <w:rFonts w:ascii="Arial" w:hAnsi="Arial" w:cs="Arial"/>
-          <w:sz w:val="24"/>
-          <w:szCs w:val="24"/>
-        </w:rPr>
-        <w:t>xd</w:t>
-      </w:r>
-      <w:proofErr w:type="spellEnd"/>
-      <w:r>
-        <w:rPr>
-          <w:rFonts w:ascii="Arial" w:hAnsi="Arial" w:cs="Arial"/>
-          <w:sz w:val="24"/>
-          <w:szCs w:val="24"/>
-        </w:rPr>
-        <w:t xml:space="preserve"> map</w:t>
+        <w:t xml:space="preserve"> m</w:t>
+      </w:r>
+      <w:r>
+        <w:rPr>
+          <w:rFonts w:ascii="Arial" w:hAnsi="Arial" w:cs="Arial"/>
+          <w:sz w:val="24"/>
+          <w:szCs w:val="24"/>
+        </w:rPr>
+        <w:t>xd map</w:t>
       </w:r>
       <w:r>
         <w:rPr>
@@ -1453,25 +1407,7 @@
           <w:sz w:val="24"/>
           <w:szCs w:val="24"/>
         </w:rPr>
-        <w:t xml:space="preserve">: The tool should be downloaded to the local machine’s hard drive, such as the local C:\ drive, where ArcMap is generally installed. The tool does not currently support running from a server location (i.e. </w:t>
-      </w:r>
-      <w:proofErr w:type="spellStart"/>
-      <w:r>
-        <w:rPr>
-          <w:rFonts w:ascii="Arial" w:hAnsi="Arial" w:cs="Arial"/>
-          <w:sz w:val="24"/>
-          <w:szCs w:val="24"/>
-        </w:rPr>
-        <w:t>poseidon</w:t>
-      </w:r>
-      <w:proofErr w:type="spellEnd"/>
-      <w:r>
-        <w:rPr>
-          <w:rFonts w:ascii="Arial" w:hAnsi="Arial" w:cs="Arial"/>
-          <w:sz w:val="24"/>
-          <w:szCs w:val="24"/>
-        </w:rPr>
-        <w:t xml:space="preserve"> or beohome). </w:t>
+        <w:t xml:space="preserve">: The tool should be downloaded to the local machine’s hard drive, such as the local C:\ drive, where ArcMap is generally installed. The tool does not currently support running from a server location (i.e. poseidon or beohome). </w:t>
       </w:r>
     </w:p>
     <w:p>
@@ -1487,6 +1423,14 @@
           <w:szCs w:val="24"/>
         </w:rPr>
       </w:pPr>
+      <w:r>
+        <w:rPr>
+          <w:rFonts w:ascii="Arial" w:hAnsi="Arial" w:cs="Arial"/>
+          <w:sz w:val="24"/>
+          <w:szCs w:val="24"/>
+        </w:rPr>
+        <w:t xml:space="preserve">There are two types of download versions: the development and release versions, each of which can be downloaded as zip files. </w:t>
+      </w:r>
       <w:r>
         <w:rPr>
           <w:rFonts w:ascii="Arial" w:hAnsi="Arial" w:cs="Arial"/>
@@ -1576,6 +1520,113 @@
           <w:sz w:val="24"/>
           <w:szCs w:val="24"/>
         </w:rPr>
+        <w:t xml:space="preserve"> The development version is found by clicking on the green colored “Clone or </w:t>
+      </w:r>
+      <w:r>
+        <w:rPr>
+          <w:rFonts w:ascii="Arial" w:hAnsi="Arial" w:cs="Arial"/>
+          <w:sz w:val="24"/>
+          <w:szCs w:val="24"/>
+        </w:rPr>
+        <w:t>d</w:t>
+      </w:r>
+      <w:bookmarkStart w:id="0" w:name="_GoBack"/>
+      <w:bookmarkEnd w:id="0"/>
+      <w:r>
+        <w:rPr>
+          <w:rFonts w:ascii="Arial" w:hAnsi="Arial" w:cs="Arial"/>
+          <w:sz w:val="24"/>
+          <w:szCs w:val="24"/>
+        </w:rPr>
+        <w:t>ownload” icon (see figure</w:t>
+      </w:r>
+      <w:r>
+        <w:rPr>
+          <w:rFonts w:ascii="Arial" w:hAnsi="Arial" w:cs="Arial"/>
+          <w:sz w:val="24"/>
+          <w:szCs w:val="24"/>
+        </w:rPr>
+        <w:t>,</w:t>
+      </w:r>
+      <w:r>
+        <w:rPr>
+          <w:rFonts w:ascii="Arial" w:hAnsi="Arial" w:cs="Arial"/>
+          <w:sz w:val="24"/>
+          <w:szCs w:val="24"/>
+        </w:rPr>
+        <w:t xml:space="preserve"> dashed red</w:t>
+      </w:r>
+      <w:r>
+        <w:rPr>
+          <w:rFonts w:ascii="Arial" w:hAnsi="Arial" w:cs="Arial"/>
+          <w:sz w:val="24"/>
+          <w:szCs w:val="24"/>
+        </w:rPr>
+        <w:t xml:space="preserve"> circle</w:t>
+      </w:r>
+      <w:r>
+        <w:rPr>
+          <w:rFonts w:ascii="Arial" w:hAnsi="Arial" w:cs="Arial"/>
+          <w:sz w:val="24"/>
+          <w:szCs w:val="24"/>
+        </w:rPr>
+        <w:t xml:space="preserve">). The </w:t>
+      </w:r>
+      <w:r>
+        <w:rPr>
+          <w:rFonts w:ascii="Arial" w:hAnsi="Arial" w:cs="Arial"/>
+          <w:sz w:val="24"/>
+          <w:szCs w:val="24"/>
+        </w:rPr>
+        <w:lastRenderedPageBreak/>
+        <w:t xml:space="preserve">release version is found </w:t>
+      </w:r>
+      <w:r>
+        <w:rPr>
+          <w:rFonts w:ascii="Arial" w:hAnsi="Arial" w:cs="Arial"/>
+          <w:sz w:val="24"/>
+          <w:szCs w:val="24"/>
+        </w:rPr>
+        <w:t xml:space="preserve">by clicking on the “release” icon and downloading the zip file from the desired release version (see figure, </w:t>
+      </w:r>
+      <w:r>
+        <w:rPr>
+          <w:rFonts w:ascii="Arial" w:hAnsi="Arial" w:cs="Arial"/>
+          <w:sz w:val="24"/>
+          <w:szCs w:val="24"/>
+        </w:rPr>
+        <w:t xml:space="preserve">dashed purple </w:t>
+      </w:r>
+      <w:r>
+        <w:rPr>
+          <w:rFonts w:ascii="Arial" w:hAnsi="Arial" w:cs="Arial"/>
+          <w:sz w:val="24"/>
+          <w:szCs w:val="24"/>
+        </w:rPr>
+        <w:t>circle</w:t>
+      </w:r>
+      <w:r>
+        <w:rPr>
+          <w:rFonts w:ascii="Arial" w:hAnsi="Arial" w:cs="Arial"/>
+          <w:sz w:val="24"/>
+          <w:szCs w:val="24"/>
+        </w:rPr>
+        <w:t>)</w:t>
+      </w:r>
+      <w:r>
+        <w:rPr>
+          <w:rFonts w:ascii="Arial" w:hAnsi="Arial" w:cs="Arial"/>
+          <w:sz w:val="24"/>
+          <w:szCs w:val="24"/>
+        </w:rPr>
+        <w:t>.</w:t>
+      </w:r>
+      <w:r>
+        <w:rPr>
+          <w:rFonts w:ascii="Arial" w:hAnsi="Arial" w:cs="Arial"/>
+          <w:sz w:val="24"/>
+          <w:szCs w:val="24"/>
+        </w:rPr>
         <w:t xml:space="preserve"> </w:t>
       </w:r>
       <w:r>
@@ -1658,16 +1709,7 @@
           <w:sz w:val="24"/>
           <w:szCs w:val="24"/>
         </w:rPr>
-        <w:t xml:space="preserve">. The portion of the default Windows PATH when unzipping </w:t>
-      </w:r>
-      <w:r>
-        <w:rPr>
-          <w:rFonts w:ascii="Arial" w:eastAsia="Arial" w:hAnsi="Arial" w:cs="Arial"/>
-          <w:sz w:val="24"/>
-          <w:szCs w:val="24"/>
-        </w:rPr>
-        <w:lastRenderedPageBreak/>
-        <w:t>is usually not necessary. Unzip the tool and enter the top-level tool directory.</w:t>
+        <w:t>. The portion of the default Windows PATH when unzipping is usually not necessary. Unzip the tool and enter the top-level tool directory.</w:t>
       </w:r>
       <w:r>
         <w:rPr>
@@ -1766,9 +1808,9 @@
           <w:noProof/>
         </w:rPr>
         <w:drawing>
-          <wp:inline distT="0" distB="0" distL="0" distR="0" wp14:anchorId="4F6FB7DA" wp14:editId="1672EB4F">
-            <wp:extent cx="6372225" cy="3458430"/>
-            <wp:effectExtent l="0" t="0" r="0" b="8890"/>
+          <wp:inline distT="0" distB="0" distL="0" distR="0" wp14:anchorId="4F6FB7DA" wp14:editId="4EA9BC4F">
+            <wp:extent cx="6372225" cy="3391668"/>
+            <wp:effectExtent l="0" t="0" r="0" b="0"/>
             <wp:docPr id="7" name="Picture 7"/>
             <wp:cNvGraphicFramePr>
               <a:graphicFrameLocks xmlns:a="http://schemas.openxmlformats.org/drawingml/2006/main" noChangeAspect="1"/>
@@ -1795,7 +1837,7 @@
                   <pic:spPr>
                     <a:xfrm>
                       <a:off x="0" y="0"/>
-                      <a:ext cx="6372225" cy="3458430"/>
+                      <a:ext cx="6372225" cy="3391668"/>
                     </a:xfrm>
                     <a:prstGeom prst="rect">
                       <a:avLst/>
@@ -1961,23 +2003,13 @@
           <w:szCs w:val="24"/>
         </w:rPr>
       </w:pPr>
-      <w:proofErr w:type="spellStart"/>
-      <w:r>
-        <w:rPr>
-          <w:rFonts w:ascii="Arial" w:hAnsi="Arial" w:cs="Arial"/>
-          <w:sz w:val="24"/>
-          <w:szCs w:val="24"/>
-        </w:rPr>
-        <w:t>gis</w:t>
-      </w:r>
-      <w:proofErr w:type="spellEnd"/>
-      <w:r>
-        <w:rPr>
-          <w:rFonts w:ascii="Arial" w:hAnsi="Arial" w:cs="Arial"/>
-          <w:sz w:val="24"/>
-          <w:szCs w:val="24"/>
-        </w:rPr>
-        <w:t xml:space="preserve"> </w:t>
+      <w:r>
+        <w:rPr>
+          <w:rFonts w:ascii="Arial" w:hAnsi="Arial" w:cs="Arial"/>
+          <w:sz w:val="24"/>
+          <w:szCs w:val="24"/>
+        </w:rPr>
+        <w:t xml:space="preserve">gis </w:t>
       </w:r>
       <w:r>
         <w:rPr>
@@ -2002,23 +2034,13 @@
           <w:szCs w:val="24"/>
         </w:rPr>
       </w:pPr>
-      <w:proofErr w:type="spellStart"/>
-      <w:r>
-        <w:rPr>
-          <w:rFonts w:ascii="Arial" w:hAnsi="Arial" w:cs="Arial"/>
-          <w:sz w:val="24"/>
-          <w:szCs w:val="24"/>
-        </w:rPr>
-        <w:t>input_and_definition_files</w:t>
-      </w:r>
-      <w:proofErr w:type="spellEnd"/>
-      <w:r>
-        <w:rPr>
-          <w:rFonts w:ascii="Arial" w:hAnsi="Arial" w:cs="Arial"/>
-          <w:sz w:val="24"/>
-          <w:szCs w:val="24"/>
-        </w:rPr>
-        <w:t xml:space="preserve"> </w:t>
+      <w:r>
+        <w:rPr>
+          <w:rFonts w:ascii="Arial" w:hAnsi="Arial" w:cs="Arial"/>
+          <w:sz w:val="24"/>
+          <w:szCs w:val="24"/>
+        </w:rPr>
+        <w:t xml:space="preserve">input_and_definition_files </w:t>
       </w:r>
       <w:r>
         <w:rPr>
@@ -2132,23 +2154,13 @@
           <w:szCs w:val="24"/>
         </w:rPr>
       </w:pPr>
-      <w:proofErr w:type="spellStart"/>
-      <w:r>
-        <w:rPr>
-          <w:rFonts w:ascii="Arial" w:hAnsi="Arial" w:cs="Arial"/>
-          <w:sz w:val="24"/>
-          <w:szCs w:val="24"/>
-        </w:rPr>
-        <w:t>src</w:t>
-      </w:r>
-      <w:proofErr w:type="spellEnd"/>
-      <w:r>
-        <w:rPr>
-          <w:rFonts w:ascii="Arial" w:hAnsi="Arial" w:cs="Arial"/>
-          <w:sz w:val="24"/>
-          <w:szCs w:val="24"/>
-        </w:rPr>
-        <w:t xml:space="preserve"> </w:t>
+      <w:r>
+        <w:rPr>
+          <w:rFonts w:ascii="Arial" w:hAnsi="Arial" w:cs="Arial"/>
+          <w:sz w:val="24"/>
+          <w:szCs w:val="24"/>
+        </w:rPr>
+        <w:t xml:space="preserve">src </w:t>
       </w:r>
       <w:r>
         <w:rPr>
@@ -2174,23 +2186,13 @@
           <w:szCs w:val="24"/>
         </w:rPr>
       </w:pPr>
-      <w:proofErr w:type="spellStart"/>
-      <w:r>
-        <w:rPr>
-          <w:rFonts w:ascii="Arial" w:hAnsi="Arial" w:cs="Arial"/>
-          <w:sz w:val="24"/>
-          <w:szCs w:val="24"/>
-        </w:rPr>
-        <w:t>user_input_files</w:t>
-      </w:r>
-      <w:proofErr w:type="spellEnd"/>
-      <w:r>
-        <w:rPr>
-          <w:rFonts w:ascii="Arial" w:hAnsi="Arial" w:cs="Arial"/>
-          <w:sz w:val="24"/>
-          <w:szCs w:val="24"/>
-        </w:rPr>
-        <w:t xml:space="preserve"> </w:t>
+      <w:r>
+        <w:rPr>
+          <w:rFonts w:ascii="Arial" w:hAnsi="Arial" w:cs="Arial"/>
+          <w:sz w:val="24"/>
+          <w:szCs w:val="24"/>
+        </w:rPr>
+        <w:t xml:space="preserve">user_input_files </w:t>
       </w:r>
       <w:r>
         <w:rPr>
@@ -2432,7 +2434,16 @@
           <w:sz w:val="24"/>
           <w:szCs w:val="24"/>
         </w:rPr>
-        <w:t xml:space="preserve"> which appears </w:t>
+        <w:t xml:space="preserve"> which </w:t>
+      </w:r>
+      <w:r>
+        <w:rPr>
+          <w:rFonts w:ascii="Arial" w:hAnsi="Arial" w:cs="Arial"/>
+          <w:sz w:val="24"/>
+          <w:szCs w:val="24"/>
+        </w:rPr>
+        <w:lastRenderedPageBreak/>
+        <w:t xml:space="preserve">appears </w:t>
       </w:r>
       <w:r>
         <w:rPr>
@@ -2522,7 +2533,6 @@
           <w:sz w:val="24"/>
           <w:szCs w:val="24"/>
         </w:rPr>
-        <w:lastRenderedPageBreak/>
         <w:t>Run-Anyway</w:t>
       </w:r>
       <w:r>
@@ -2982,25 +2992,15 @@
           <w:sz w:val="24"/>
           <w:szCs w:val="24"/>
         </w:rPr>
-        <w:t xml:space="preserve"> text file should be created and when opened should contain the file path to python on your computer. The model_update.zip should be unzipped into a folder named "</w:t>
-      </w:r>
-      <w:proofErr w:type="spellStart"/>
-      <w:r>
-        <w:rPr>
-          <w:rFonts w:ascii="Arial" w:hAnsi="Arial" w:cs="Arial"/>
-          <w:sz w:val="24"/>
-          <w:szCs w:val="24"/>
-        </w:rPr>
-        <w:t>model_update</w:t>
-      </w:r>
-      <w:proofErr w:type="spellEnd"/>
-      <w:r>
-        <w:rPr>
-          <w:rFonts w:ascii="Arial" w:hAnsi="Arial" w:cs="Arial"/>
-          <w:sz w:val="24"/>
-          <w:szCs w:val="24"/>
-        </w:rPr>
-        <w:t>".</w:t>
+        <w:t xml:space="preserve"> text file should be created and when opened should contain the file path to python on your computer. The model_update.zip should be unzipped into a folder named "model_update".</w:t>
+      </w:r>
+      <w:r>
+        <w:rPr>
+          <w:rFonts w:ascii="Arial" w:hAnsi="Arial" w:cs="Arial"/>
+          <w:sz w:val="24"/>
+          <w:szCs w:val="24"/>
+        </w:rPr>
+        <w:t xml:space="preserve"> In the event that “model_update” is chosen to be unzipped manually, remove the final directory name that appears in the default Windows chosen PATH, which inserts the model_update directory into another directory called model_update.</w:t>
       </w:r>
     </w:p>
     <w:p>
@@ -3234,7 +3234,6 @@
         </w:rPr>
         <w:t xml:space="preserve"> also provided in the </w:t>
       </w:r>
-      <w:proofErr w:type="spellStart"/>
       <w:r>
         <w:rPr>
           <w:rFonts w:ascii="Arial" w:hAnsi="Arial" w:cs="Arial"/>
@@ -3245,7 +3244,6 @@
         </w:rPr>
         <w:t>user_input_files</w:t>
       </w:r>
-      <w:proofErr w:type="spellEnd"/>
       <w:r>
         <w:rPr>
           <w:rFonts w:ascii="Arial" w:hAnsi="Arial" w:cs="Arial"/>
@@ -3644,51 +3642,15 @@
           <w:sz w:val="24"/>
           <w:szCs w:val="24"/>
         </w:rPr>
-        <w:t xml:space="preserve">An </w:t>
-      </w:r>
-      <w:proofErr w:type="spellStart"/>
-      <w:r>
-        <w:rPr>
-          <w:rFonts w:ascii="Arial" w:hAnsi="Arial" w:cs="Arial"/>
-          <w:sz w:val="24"/>
-          <w:szCs w:val="24"/>
-        </w:rPr>
-        <w:t>mxd</w:t>
-      </w:r>
-      <w:proofErr w:type="spellEnd"/>
-      <w:r>
-        <w:rPr>
-          <w:rFonts w:ascii="Arial" w:hAnsi="Arial" w:cs="Arial"/>
-          <w:sz w:val="24"/>
-          <w:szCs w:val="24"/>
-        </w:rPr>
-        <w:t xml:space="preserve"> map </w:t>
-      </w:r>
-      <w:r>
-        <w:rPr>
-          <w:rFonts w:ascii="Arial" w:hAnsi="Arial" w:cs="Arial"/>
-          <w:sz w:val="24"/>
-          <w:szCs w:val="24"/>
-        </w:rPr>
-        <w:t>(</w:t>
-      </w:r>
-      <w:proofErr w:type="spellStart"/>
-      <w:r>
-        <w:rPr>
-          <w:rFonts w:ascii="Arial" w:hAnsi="Arial" w:cs="Arial"/>
-          <w:sz w:val="24"/>
-          <w:szCs w:val="24"/>
-        </w:rPr>
-        <w:t>dh.mxd</w:t>
-      </w:r>
-      <w:proofErr w:type="spellEnd"/>
-      <w:r>
-        <w:rPr>
-          <w:rFonts w:ascii="Arial" w:hAnsi="Arial" w:cs="Arial"/>
-          <w:sz w:val="24"/>
-          <w:szCs w:val="24"/>
-        </w:rPr>
-        <w:t xml:space="preserve">) </w:t>
+        <w:t xml:space="preserve">An mxd map </w:t>
+      </w:r>
+      <w:r>
+        <w:rPr>
+          <w:rFonts w:ascii="Arial" w:hAnsi="Arial" w:cs="Arial"/>
+          <w:sz w:val="24"/>
+          <w:szCs w:val="24"/>
+        </w:rPr>
+        <w:t xml:space="preserve">(dh.mxd) </w:t>
       </w:r>
       <w:r>
         <w:rPr>
@@ -3752,7 +3714,16 @@
           <w:sz w:val="24"/>
           <w:szCs w:val="24"/>
         </w:rPr>
-        <w:t xml:space="preserve"> from the simulation</w:t>
+        <w:t xml:space="preserve"> from the </w:t>
+      </w:r>
+      <w:r>
+        <w:rPr>
+          <w:rFonts w:ascii="Arial" w:hAnsi="Arial" w:cs="Arial"/>
+          <w:sz w:val="24"/>
+          <w:szCs w:val="24"/>
+        </w:rPr>
+        <w:lastRenderedPageBreak/>
+        <w:t>simulation</w:t>
       </w:r>
       <w:r>
         <w:rPr>
@@ -3784,25 +3755,7 @@
           <w:sz w:val="24"/>
           <w:szCs w:val="24"/>
         </w:rPr>
-        <w:t xml:space="preserve"> the results </w:t>
-      </w:r>
-      <w:proofErr w:type="spellStart"/>
-      <w:r>
-        <w:rPr>
-          <w:rFonts w:ascii="Arial" w:hAnsi="Arial" w:cs="Arial"/>
-          <w:sz w:val="24"/>
-          <w:szCs w:val="24"/>
-        </w:rPr>
-        <w:t>gis</w:t>
-      </w:r>
-      <w:proofErr w:type="spellEnd"/>
-      <w:r>
-        <w:rPr>
-          <w:rFonts w:ascii="Arial" w:hAnsi="Arial" w:cs="Arial"/>
-          <w:sz w:val="24"/>
-          <w:szCs w:val="24"/>
-        </w:rPr>
-        <w:t xml:space="preserve"> folder. </w:t>
+        <w:t xml:space="preserve"> the results gis folder. </w:t>
       </w:r>
       <w:r>
         <w:rPr>
@@ -3932,34 +3885,15 @@
           <w:sz w:val="24"/>
           <w:szCs w:val="24"/>
         </w:rPr>
-        <w:lastRenderedPageBreak/>
-        <w:t>“</w:t>
-      </w:r>
-      <w:proofErr w:type="spellStart"/>
-      <w:r>
-        <w:rPr>
-          <w:rFonts w:ascii="Arial" w:hAnsi="Arial" w:cs="Arial"/>
-          <w:sz w:val="24"/>
-          <w:szCs w:val="24"/>
-        </w:rPr>
-        <w:t>sim_cup_input_example_s</w:t>
-      </w:r>
-      <w:r>
-        <w:rPr>
-          <w:rFonts w:ascii="Arial" w:hAnsi="Arial" w:cs="Arial"/>
-          <w:sz w:val="24"/>
-          <w:szCs w:val="24"/>
-        </w:rPr>
-        <w:t>rwmd_results</w:t>
-      </w:r>
-      <w:proofErr w:type="spellEnd"/>
-      <w:r>
-        <w:rPr>
-          <w:rFonts w:ascii="Arial" w:hAnsi="Arial" w:cs="Arial"/>
-          <w:sz w:val="24"/>
-          <w:szCs w:val="24"/>
-        </w:rPr>
-        <w:t>”</w:t>
+        <w:t>“sim_cup_input_example_s</w:t>
+      </w:r>
+      <w:r>
+        <w:rPr>
+          <w:rFonts w:ascii="Arial" w:hAnsi="Arial" w:cs="Arial"/>
+          <w:sz w:val="24"/>
+          <w:szCs w:val="24"/>
+        </w:rPr>
+        <w:t>rwmd_results”</w:t>
       </w:r>
     </w:p>
     <w:p>
@@ -4456,29 +4390,7 @@
           <w:sz w:val="24"/>
           <w:szCs w:val="24"/>
         </w:rPr>
-        <w:t xml:space="preserve">Col A – </w:t>
-      </w:r>
-      <w:proofErr w:type="spellStart"/>
-      <w:r>
-        <w:rPr>
-          <w:rFonts w:ascii="Arial" w:hAnsi="Arial" w:cs="Arial"/>
-          <w:i/>
-          <w:iCs/>
-          <w:sz w:val="24"/>
-          <w:szCs w:val="24"/>
-        </w:rPr>
-        <w:t>WellKey</w:t>
-      </w:r>
-      <w:proofErr w:type="spellEnd"/>
-      <w:r>
-        <w:rPr>
-          <w:rFonts w:ascii="Arial" w:hAnsi="Arial" w:cs="Arial"/>
-          <w:i/>
-          <w:iCs/>
-          <w:sz w:val="24"/>
-          <w:szCs w:val="24"/>
-        </w:rPr>
-        <w:t xml:space="preserve"> –</w:t>
+        <w:t>Col A – WellKey –</w:t>
       </w:r>
       <w:r>
         <w:rPr>
@@ -4514,7 +4426,6 @@
         </w:rPr>
         <w:t xml:space="preserve">Col B – </w:t>
       </w:r>
-      <w:proofErr w:type="spellStart"/>
       <w:r>
         <w:rPr>
           <w:rFonts w:ascii="Arial" w:hAnsi="Arial" w:cs="Arial"/>
@@ -4523,18 +4434,7 @@
           <w:sz w:val="24"/>
           <w:szCs w:val="24"/>
         </w:rPr>
-        <w:t>WellId</w:t>
-      </w:r>
-      <w:proofErr w:type="spellEnd"/>
-      <w:r>
-        <w:rPr>
-          <w:rFonts w:ascii="Arial" w:hAnsi="Arial" w:cs="Arial"/>
-          <w:i/>
-          <w:iCs/>
-          <w:sz w:val="24"/>
-          <w:szCs w:val="24"/>
-        </w:rPr>
-        <w:t xml:space="preserve"> –</w:t>
+        <w:t>WellId –</w:t>
       </w:r>
       <w:r>
         <w:rPr>
@@ -4570,7 +4470,6 @@
         </w:rPr>
         <w:t xml:space="preserve">Col C/D – </w:t>
       </w:r>
-      <w:proofErr w:type="spellStart"/>
       <w:r>
         <w:rPr>
           <w:rFonts w:ascii="Arial" w:hAnsi="Arial" w:cs="Arial"/>
@@ -4601,7 +4500,6 @@
         </w:rPr>
         <w:t>oord</w:t>
       </w:r>
-      <w:proofErr w:type="spellEnd"/>
       <w:r>
         <w:rPr>
           <w:rFonts w:ascii="Arial" w:hAnsi="Arial" w:cs="Arial"/>
@@ -4610,20 +4508,8 @@
           <w:sz w:val="24"/>
           <w:szCs w:val="24"/>
         </w:rPr>
-        <w:t>/</w:t>
-      </w:r>
-      <w:proofErr w:type="spellStart"/>
-      <w:r>
-        <w:rPr>
-          <w:rFonts w:ascii="Arial" w:hAnsi="Arial" w:cs="Arial"/>
-          <w:i/>
-          <w:iCs/>
-          <w:sz w:val="24"/>
-          <w:szCs w:val="24"/>
-        </w:rPr>
-        <w:t>Ycoord</w:t>
-      </w:r>
-      <w:proofErr w:type="spellEnd"/>
+        <w:t>/Ycoord</w:t>
+      </w:r>
       <w:r>
         <w:rPr>
           <w:rFonts w:ascii="Arial" w:hAnsi="Arial" w:cs="Arial"/>
@@ -4783,29 +4669,8 @@
           <w:sz w:val="24"/>
           <w:szCs w:val="24"/>
         </w:rPr>
-        <w:t xml:space="preserve">Col F – </w:t>
-      </w:r>
-      <w:proofErr w:type="spellStart"/>
-      <w:r>
-        <w:rPr>
-          <w:rFonts w:ascii="Arial" w:hAnsi="Arial" w:cs="Arial"/>
-          <w:i/>
-          <w:iCs/>
-          <w:sz w:val="24"/>
-          <w:szCs w:val="24"/>
-        </w:rPr>
-        <w:t>Q_mgd</w:t>
-      </w:r>
-      <w:proofErr w:type="spellEnd"/>
-      <w:r>
-        <w:rPr>
-          <w:rFonts w:ascii="Arial" w:hAnsi="Arial" w:cs="Arial"/>
-          <w:i/>
-          <w:iCs/>
-          <w:sz w:val="24"/>
-          <w:szCs w:val="24"/>
-        </w:rPr>
-        <w:t xml:space="preserve"> –</w:t>
+        <w:lastRenderedPageBreak/>
+        <w:t>Col F – Q_mgd –</w:t>
       </w:r>
       <w:r>
         <w:rPr>
@@ -4858,16 +4723,7 @@
           <w:sz w:val="24"/>
           <w:szCs w:val="24"/>
         </w:rPr>
-        <w:t xml:space="preserve">The Suwanee River Water Management District (SRWMD) and St Johns River Water Management District (SJRWMD) utilize two different map projections in </w:t>
-      </w:r>
-      <w:r>
-        <w:rPr>
-          <w:rFonts w:ascii="Arial" w:hAnsi="Arial" w:cs="Arial"/>
-          <w:sz w:val="24"/>
-          <w:szCs w:val="24"/>
-        </w:rPr>
-        <w:lastRenderedPageBreak/>
-        <w:t>GIS. Make note of which projection was used in GIS</w:t>
+        <w:t>The Suwanee River Water Management District (SRWMD) and St Johns River Water Management District (SJRWMD) utilize two different map projections in GIS. Make note of which projection was used in GIS</w:t>
       </w:r>
       <w:r>
         <w:rPr>
@@ -5087,25 +4943,7 @@
           <w:sz w:val="24"/>
           <w:szCs w:val="24"/>
         </w:rPr>
-        <w:t xml:space="preserve"> Use a positive </w:t>
-      </w:r>
-      <w:proofErr w:type="spellStart"/>
-      <w:r>
-        <w:rPr>
-          <w:rFonts w:ascii="Arial" w:hAnsi="Arial" w:cs="Arial"/>
-          <w:sz w:val="24"/>
-          <w:szCs w:val="24"/>
-        </w:rPr>
-        <w:t>Q_mgd</w:t>
-      </w:r>
-      <w:proofErr w:type="spellEnd"/>
-      <w:r>
-        <w:rPr>
-          <w:rFonts w:ascii="Arial" w:hAnsi="Arial" w:cs="Arial"/>
-          <w:sz w:val="24"/>
-          <w:szCs w:val="24"/>
-        </w:rPr>
-        <w:t xml:space="preserve"> value for withdrawal, and a negative value for injection.</w:t>
+        <w:t xml:space="preserve"> Use a positive Q_mgd value for withdrawal, and a negative value for injection.</w:t>
       </w:r>
     </w:p>
     <w:p>
@@ -5418,6 +5256,7 @@
           <w:sz w:val="24"/>
           <w:szCs w:val="24"/>
         </w:rPr>
+        <w:lastRenderedPageBreak/>
         <w:t xml:space="preserve">Double click on the </w:t>
       </w:r>
       <w:r>
@@ -5504,7 +5343,6 @@
         <w:rPr>
           <w:noProof/>
         </w:rPr>
-        <w:lastRenderedPageBreak/>
         <w:drawing>
           <wp:inline distT="0" distB="0" distL="0" distR="0" wp14:anchorId="6AEABB89" wp14:editId="261ABE3B">
             <wp:extent cx="5397102" cy="2878454"/>
@@ -5705,7 +5543,6 @@
         </w:rPr>
         <w:t xml:space="preserve"> “</w:t>
       </w:r>
-      <w:proofErr w:type="spellStart"/>
       <w:r>
         <w:rPr>
           <w:rFonts w:ascii="Arial" w:hAnsi="Arial" w:cs="Arial"/>
@@ -5716,7 +5553,6 @@
         </w:rPr>
         <w:t>user_input_files</w:t>
       </w:r>
-      <w:proofErr w:type="spellEnd"/>
       <w:r>
         <w:rPr>
           <w:rFonts w:ascii="Arial" w:hAnsi="Arial" w:cs="Arial"/>
@@ -5787,25 +5623,7 @@
           <w:sz w:val="24"/>
           <w:szCs w:val="24"/>
         </w:rPr>
-        <w:t xml:space="preserve">: </w:t>
-      </w:r>
-      <w:proofErr w:type="spellStart"/>
-      <w:r>
-        <w:rPr>
-          <w:rFonts w:ascii="Arial" w:hAnsi="Arial" w:cs="Arial"/>
-          <w:sz w:val="24"/>
-          <w:szCs w:val="24"/>
-        </w:rPr>
-        <w:t>input_user_files</w:t>
-      </w:r>
-      <w:proofErr w:type="spellEnd"/>
-      <w:r>
-        <w:rPr>
-          <w:rFonts w:ascii="Arial" w:hAnsi="Arial" w:cs="Arial"/>
-          <w:sz w:val="24"/>
-          <w:szCs w:val="24"/>
-        </w:rPr>
-        <w:t xml:space="preserve">\User input csv filename </w:t>
+        <w:t xml:space="preserve">: input_user_files\User input csv filename </w:t>
       </w:r>
       <w:r>
         <w:rPr>
@@ -7455,9 +7273,17 @@
           <w:sz w:val="24"/>
           <w:szCs w:val="24"/>
         </w:rPr>
-        <w:t>.</w:t>
-      </w:r>
-      <w:proofErr w:type="spellStart"/>
+        <w:t>.lst</w:t>
+      </w:r>
+      <w:r>
+        <w:rPr>
+          <w:rFonts w:ascii="Arial" w:eastAsia="Arial" w:hAnsi="Arial" w:cs="Arial"/>
+          <w:color w:val="000000" w:themeColor="text1"/>
+          <w:sz w:val="24"/>
+          <w:szCs w:val="24"/>
+        </w:rPr>
+        <w:t xml:space="preserve"> and </w:t>
+      </w:r>
       <w:r>
         <w:rPr>
           <w:rFonts w:ascii="Arial" w:eastAsia="Arial" w:hAnsi="Arial" w:cs="Arial"/>
@@ -7467,42 +7293,8 @@
           <w:sz w:val="24"/>
           <w:szCs w:val="24"/>
         </w:rPr>
-        <w:t>lst</w:t>
-      </w:r>
-      <w:proofErr w:type="spellEnd"/>
-      <w:r>
-        <w:rPr>
-          <w:rFonts w:ascii="Arial" w:eastAsia="Arial" w:hAnsi="Arial" w:cs="Arial"/>
-          <w:color w:val="000000" w:themeColor="text1"/>
-          <w:sz w:val="24"/>
-          <w:szCs w:val="24"/>
-        </w:rPr>
-        <w:t xml:space="preserve"> and </w:t>
-      </w:r>
-      <w:r>
-        <w:rPr>
-          <w:rFonts w:ascii="Arial" w:eastAsia="Arial" w:hAnsi="Arial" w:cs="Arial"/>
-          <w:i/>
-          <w:iCs/>
-          <w:color w:val="000000" w:themeColor="text1"/>
-          <w:sz w:val="24"/>
-          <w:szCs w:val="24"/>
-        </w:rPr>
-        <w:t>.</w:t>
-      </w:r>
-      <w:proofErr w:type="spellStart"/>
-      <w:r>
-        <w:rPr>
-          <w:rFonts w:ascii="Arial" w:eastAsia="Arial" w:hAnsi="Arial" w:cs="Arial"/>
-          <w:i/>
-          <w:iCs/>
-          <w:color w:val="000000" w:themeColor="text1"/>
-          <w:sz w:val="24"/>
-          <w:szCs w:val="24"/>
-        </w:rPr>
-        <w:t>hds</w:t>
-      </w:r>
-      <w:proofErr w:type="spellEnd"/>
+        <w:t>.hds</w:t>
+      </w:r>
       <w:r>
         <w:rPr>
           <w:rFonts w:ascii="Arial" w:eastAsia="Arial" w:hAnsi="Arial" w:cs="Arial"/>
@@ -7563,31 +7355,7 @@
           <w:sz w:val="24"/>
           <w:szCs w:val="24"/>
         </w:rPr>
-        <w:t>&lt;</w:t>
-      </w:r>
-      <w:proofErr w:type="spellStart"/>
-      <w:r>
-        <w:rPr>
-          <w:rFonts w:ascii="Arial" w:eastAsia="Arial" w:hAnsi="Arial" w:cs="Arial"/>
-          <w:i/>
-          <w:iCs/>
-          <w:color w:val="000000" w:themeColor="text1"/>
-          <w:sz w:val="24"/>
-          <w:szCs w:val="24"/>
-        </w:rPr>
-        <w:t>user_input_filename</w:t>
-      </w:r>
-      <w:proofErr w:type="spellEnd"/>
-      <w:r>
-        <w:rPr>
-          <w:rFonts w:ascii="Arial" w:eastAsia="Arial" w:hAnsi="Arial" w:cs="Arial"/>
-          <w:i/>
-          <w:iCs/>
-          <w:color w:val="000000" w:themeColor="text1"/>
-          <w:sz w:val="24"/>
-          <w:szCs w:val="24"/>
-        </w:rPr>
-        <w:t>&gt;</w:t>
+        <w:t>&lt;user_input_filename&gt;</w:t>
       </w:r>
       <w:r>
         <w:rPr>
@@ -7701,31 +7469,7 @@
           <w:sz w:val="24"/>
           <w:szCs w:val="24"/>
         </w:rPr>
-        <w:t>&lt;</w:t>
-      </w:r>
-      <w:proofErr w:type="spellStart"/>
-      <w:r>
-        <w:rPr>
-          <w:rFonts w:ascii="Arial" w:eastAsia="Arial" w:hAnsi="Arial" w:cs="Arial"/>
-          <w:i/>
-          <w:iCs/>
-          <w:color w:val="000000" w:themeColor="text1"/>
-          <w:sz w:val="24"/>
-          <w:szCs w:val="24"/>
-        </w:rPr>
-        <w:t>user_input_filename</w:t>
-      </w:r>
-      <w:proofErr w:type="spellEnd"/>
-      <w:r>
-        <w:rPr>
-          <w:rFonts w:ascii="Arial" w:eastAsia="Arial" w:hAnsi="Arial" w:cs="Arial"/>
-          <w:i/>
-          <w:iCs/>
-          <w:color w:val="000000" w:themeColor="text1"/>
-          <w:sz w:val="24"/>
-          <w:szCs w:val="24"/>
-        </w:rPr>
-        <w:t>&gt;</w:t>
+        <w:t>&lt;user_input_filename&gt;</w:t>
       </w:r>
       <w:r>
         <w:rPr>
@@ -7833,7 +7577,6 @@
         </w:rPr>
         <w:t xml:space="preserve">The change in head levels of layers 1 or 3 are viewable from the </w:t>
       </w:r>
-      <w:proofErr w:type="spellStart"/>
       <w:r>
         <w:rPr>
           <w:rFonts w:ascii="Arial" w:hAnsi="Arial" w:cs="Arial"/>
@@ -7844,7 +7587,6 @@
         </w:rPr>
         <w:t>dh.mxd</w:t>
       </w:r>
-      <w:proofErr w:type="spellEnd"/>
       <w:r>
         <w:rPr>
           <w:rFonts w:ascii="Arial" w:hAnsi="Arial" w:cs="Arial"/>
@@ -7853,7 +7595,6 @@
         </w:rPr>
         <w:t xml:space="preserve"> (see example below). </w:t>
       </w:r>
-      <w:bookmarkStart w:id="0" w:name="_GoBack"/>
       <w:r>
         <w:rPr>
           <w:rFonts w:ascii="Arial" w:hAnsi="Arial" w:cs="Arial"/>
@@ -7872,7 +7613,6 @@
         </w:rPr>
         <w:t>: The change in head feature layers generated during post-processing (</w:t>
       </w:r>
-      <w:proofErr w:type="spellStart"/>
       <w:r>
         <w:rPr>
           <w:rFonts w:ascii="Arial" w:hAnsi="Arial" w:cs="Arial"/>
@@ -7883,7 +7623,6 @@
         </w:rPr>
         <w:t>dh_layerX</w:t>
       </w:r>
-      <w:proofErr w:type="spellEnd"/>
       <w:r>
         <w:rPr>
           <w:rFonts w:ascii="Arial" w:hAnsi="Arial" w:cs="Arial"/>
@@ -7902,7 +7641,6 @@
         </w:rPr>
         <w:t xml:space="preserve">) may need to be rescaled in the </w:t>
       </w:r>
-      <w:proofErr w:type="spellStart"/>
       <w:r>
         <w:rPr>
           <w:rFonts w:ascii="Arial" w:hAnsi="Arial" w:cs="Arial"/>
@@ -7913,7 +7651,6 @@
         </w:rPr>
         <w:t>dh.mxd</w:t>
       </w:r>
-      <w:proofErr w:type="spellEnd"/>
       <w:r>
         <w:rPr>
           <w:rFonts w:ascii="Arial" w:hAnsi="Arial" w:cs="Arial"/>
@@ -7979,7 +7716,6 @@
         </w:rPr>
         <w:t xml:space="preserve">Also note that the </w:t>
       </w:r>
-      <w:proofErr w:type="spellStart"/>
       <w:r>
         <w:rPr>
           <w:rFonts w:ascii="Arial" w:hAnsi="Arial" w:cs="Arial"/>
@@ -7990,7 +7726,6 @@
         </w:rPr>
         <w:t>dh_layerX</w:t>
       </w:r>
-      <w:proofErr w:type="spellEnd"/>
       <w:r>
         <w:rPr>
           <w:rFonts w:ascii="Arial" w:hAnsi="Arial" w:cs="Arial"/>
@@ -7999,7 +7734,6 @@
         </w:rPr>
         <w:t xml:space="preserve"> feature layer is semi-transparent to enable the user to add base maps or reference layers.</w:t>
       </w:r>
-      <w:bookmarkEnd w:id="0"/>
     </w:p>
     <w:p>
       <w:pPr>
@@ -8178,29 +7912,8 @@
           <w:sz w:val="24"/>
           <w:szCs w:val="24"/>
         </w:rPr>
-        <w:t xml:space="preserve">d </w:t>
-      </w:r>
-      <w:proofErr w:type="gramStart"/>
-      <w:r>
-        <w:rPr>
-          <w:rFonts w:ascii="Arial" w:eastAsia="Arial" w:hAnsi="Arial" w:cs="Arial"/>
-          <w:color w:val="000000" w:themeColor="text1"/>
-          <w:sz w:val="24"/>
-          <w:szCs w:val="24"/>
-        </w:rPr>
-        <w:t>enter into</w:t>
-      </w:r>
-      <w:proofErr w:type="gramEnd"/>
-      <w:r>
-        <w:rPr>
-          <w:rFonts w:ascii="Arial" w:eastAsia="Arial" w:hAnsi="Arial" w:cs="Arial"/>
-          <w:color w:val="000000" w:themeColor="text1"/>
-          <w:sz w:val="24"/>
-          <w:szCs w:val="24"/>
-        </w:rPr>
-        <w:t xml:space="preserve"> the subdirectory </w:t>
-      </w:r>
-      <w:proofErr w:type="spellStart"/>
+        <w:t xml:space="preserve">d enter into the subdirectory </w:t>
+      </w:r>
       <w:r>
         <w:rPr>
           <w:rFonts w:ascii="Arial" w:eastAsia="Arial" w:hAnsi="Arial" w:cs="Arial"/>
@@ -8210,43 +7923,7 @@
           <w:sz w:val="24"/>
           <w:szCs w:val="24"/>
         </w:rPr>
-        <w:t>src</w:t>
-      </w:r>
-      <w:proofErr w:type="spellEnd"/>
-      <w:r>
-        <w:rPr>
-          <w:rFonts w:ascii="Arial" w:eastAsia="Arial" w:hAnsi="Arial" w:cs="Arial"/>
-          <w:i/>
-          <w:iCs/>
-          <w:color w:val="000000" w:themeColor="text1"/>
-          <w:sz w:val="24"/>
-          <w:szCs w:val="24"/>
-        </w:rPr>
-        <w:t>\</w:t>
-      </w:r>
-      <w:proofErr w:type="spellStart"/>
-      <w:r>
-        <w:rPr>
-          <w:rFonts w:ascii="Arial" w:eastAsia="Arial" w:hAnsi="Arial" w:cs="Arial"/>
-          <w:i/>
-          <w:iCs/>
-          <w:color w:val="000000" w:themeColor="text1"/>
-          <w:sz w:val="24"/>
-          <w:szCs w:val="24"/>
-        </w:rPr>
-        <w:t>nfseg_lakeufahds</w:t>
-      </w:r>
-      <w:proofErr w:type="spellEnd"/>
-      <w:r>
-        <w:rPr>
-          <w:rFonts w:ascii="Arial" w:eastAsia="Arial" w:hAnsi="Arial" w:cs="Arial"/>
-          <w:i/>
-          <w:iCs/>
-          <w:color w:val="000000" w:themeColor="text1"/>
-          <w:sz w:val="24"/>
-          <w:szCs w:val="24"/>
-        </w:rPr>
-        <w:t>\program</w:t>
+        <w:t>src\nfseg_lakeufahds\program</w:t>
       </w:r>
       <w:r>
         <w:rPr>
@@ -8424,7 +8101,6 @@
         </w:rPr>
         <w:t xml:space="preserve">copy </w:t>
       </w:r>
-      <w:proofErr w:type="spellStart"/>
       <w:r>
         <w:rPr>
           <w:rFonts w:ascii="Arial" w:eastAsia="Arial" w:hAnsi="Arial" w:cs="Arial"/>
@@ -8434,33 +8110,8 @@
           <w:sz w:val="24"/>
           <w:szCs w:val="24"/>
         </w:rPr>
-        <w:t>postproc</w:t>
-      </w:r>
-      <w:proofErr w:type="spellEnd"/>
-      <w:r>
-        <w:rPr>
-          <w:rFonts w:ascii="Arial" w:eastAsia="Arial" w:hAnsi="Arial" w:cs="Arial"/>
-          <w:i/>
-          <w:iCs/>
-          <w:color w:val="000000" w:themeColor="text1"/>
-          <w:sz w:val="24"/>
-          <w:szCs w:val="24"/>
-        </w:rPr>
-        <w:t>\dh\</w:t>
-      </w:r>
-      <w:proofErr w:type="spellStart"/>
-      <w:r>
-        <w:rPr>
-          <w:rFonts w:ascii="Arial" w:eastAsia="Arial" w:hAnsi="Arial" w:cs="Arial"/>
-          <w:i/>
-          <w:iCs/>
-          <w:color w:val="000000" w:themeColor="text1"/>
-          <w:sz w:val="24"/>
-          <w:szCs w:val="24"/>
-        </w:rPr>
-        <w:t>nfseg_auto.hds</w:t>
-      </w:r>
-      <w:proofErr w:type="spellEnd"/>
+        <w:t>postproc\dh\nfseg_auto.hds</w:t>
+      </w:r>
       <w:r>
         <w:rPr>
           <w:rFonts w:ascii="Arial" w:eastAsia="Arial" w:hAnsi="Arial" w:cs="Arial"/>
@@ -8492,7 +8143,6 @@
           <w:sz w:val="24"/>
           <w:szCs w:val="24"/>
         </w:rPr>
-        <w:lastRenderedPageBreak/>
         <w:t>R</w:t>
       </w:r>
       <w:r>
@@ -8504,7 +8154,6 @@
         </w:rPr>
         <w:t xml:space="preserve">ename as </w:t>
       </w:r>
-      <w:proofErr w:type="spellStart"/>
       <w:r>
         <w:rPr>
           <w:rFonts w:ascii="Arial" w:eastAsia="Arial" w:hAnsi="Arial" w:cs="Arial"/>
@@ -8516,7 +8165,6 @@
         </w:rPr>
         <w:t>nfseg.hds</w:t>
       </w:r>
-      <w:proofErr w:type="spellEnd"/>
       <w:r>
         <w:rPr>
           <w:rFonts w:ascii="Arial" w:eastAsia="Arial" w:hAnsi="Arial" w:cs="Arial"/>
@@ -8543,6 +8191,7 @@
           <w:sz w:val="24"/>
           <w:szCs w:val="24"/>
         </w:rPr>
+        <w:lastRenderedPageBreak/>
         <w:t xml:space="preserve">Double click the </w:t>
       </w:r>
       <w:r>
@@ -8727,21 +8376,8 @@
           <w:sz w:val="24"/>
           <w:szCs w:val="24"/>
         </w:rPr>
-        <w:t>.</w:t>
-      </w:r>
-      <w:proofErr w:type="spellStart"/>
-      <w:r>
-        <w:rPr>
-          <w:rFonts w:ascii="Arial" w:eastAsia="Arial" w:hAnsi="Arial" w:cs="Arial"/>
-          <w:i/>
-          <w:iCs/>
-          <w:color w:val="000000" w:themeColor="text1"/>
-          <w:sz w:val="24"/>
-          <w:szCs w:val="24"/>
-        </w:rPr>
-        <w:t>ufahds</w:t>
-      </w:r>
-      <w:proofErr w:type="spellEnd"/>
+        <w:t>.ufahds</w:t>
+      </w:r>
       <w:r>
         <w:rPr>
           <w:rFonts w:ascii="Arial" w:eastAsia="Arial" w:hAnsi="Arial" w:cs="Arial"/>
@@ -9042,19 +8678,8 @@
           <w:sz w:val="24"/>
           <w:szCs w:val="24"/>
         </w:rPr>
-        <w:t xml:space="preserve"> each </w:t>
-      </w:r>
-      <w:proofErr w:type="spellStart"/>
-      <w:r>
-        <w:rPr>
-          <w:rFonts w:ascii="Arial" w:eastAsia="Arial" w:hAnsi="Arial" w:cs="Arial"/>
-          <w:color w:val="000000" w:themeColor="text1"/>
-          <w:sz w:val="24"/>
-          <w:szCs w:val="24"/>
-        </w:rPr>
-        <w:t>LakeID</w:t>
-      </w:r>
-      <w:proofErr w:type="spellEnd"/>
+        <w:t xml:space="preserve"> each LakeID</w:t>
+      </w:r>
     </w:p>
     <w:p>
       <w:pPr>
@@ -12083,18 +11708,18 @@
 </file>
 
 <file path=customXml/item2.xml><?xml version="1.0" encoding="utf-8"?>
+<p:properties xmlns:p="http://schemas.microsoft.com/office/2006/metadata/properties" xmlns:xsi="http://www.w3.org/2001/XMLSchema-instance" xmlns:pc="http://schemas.microsoft.com/office/infopath/2007/PartnerControls">
+  <documentManagement/>
+</p:properties>
+</file>
+
+<file path=customXml/item3.xml><?xml version="1.0" encoding="utf-8"?>
 <?mso-contentType ?>
 <FormTemplates xmlns="http://schemas.microsoft.com/sharepoint/v3/contenttype/forms">
   <Display>DocumentLibraryForm</Display>
   <Edit>DocumentLibraryForm</Edit>
   <New>DocumentLibraryForm</New>
 </FormTemplates>
-</file>
-
-<file path=customXml/item3.xml><?xml version="1.0" encoding="utf-8"?>
-<p:properties xmlns:p="http://schemas.microsoft.com/office/2006/metadata/properties" xmlns:xsi="http://www.w3.org/2001/XMLSchema-instance" xmlns:pc="http://schemas.microsoft.com/office/infopath/2007/PartnerControls">
-  <documentManagement/>
-</p:properties>
 </file>
 
 <file path=customXml/itemProps1.xml><?xml version="1.0" encoding="utf-8"?>
@@ -12117,18 +11742,18 @@
 </file>
 
 <file path=customXml/itemProps2.xml><?xml version="1.0" encoding="utf-8"?>
-<ds:datastoreItem xmlns:ds="http://schemas.openxmlformats.org/officeDocument/2006/customXml" ds:itemID="{A1982359-D597-4A75-8459-A6D01DB589BA}">
-  <ds:schemaRefs>
-    <ds:schemaRef ds:uri="http://schemas.microsoft.com/sharepoint/v3/contenttype/forms"/>
-  </ds:schemaRefs>
-</ds:datastoreItem>
-</file>
-
-<file path=customXml/itemProps3.xml><?xml version="1.0" encoding="utf-8"?>
 <ds:datastoreItem xmlns:ds="http://schemas.openxmlformats.org/officeDocument/2006/customXml" ds:itemID="{F93EFED9-755D-4245-B966-2758266F3673}">
   <ds:schemaRefs>
     <ds:schemaRef ds:uri="http://schemas.microsoft.com/office/2006/metadata/properties"/>
     <ds:schemaRef ds:uri="http://schemas.microsoft.com/office/infopath/2007/PartnerControls"/>
   </ds:schemaRefs>
 </ds:datastoreItem>
+</file>
+
+<file path=customXml/itemProps3.xml><?xml version="1.0" encoding="utf-8"?>
+<ds:datastoreItem xmlns:ds="http://schemas.openxmlformats.org/officeDocument/2006/customXml" ds:itemID="{A1982359-D597-4A75-8459-A6D01DB589BA}">
+  <ds:schemaRefs>
+    <ds:schemaRef ds:uri="http://schemas.microsoft.com/sharepoint/v3/contenttype/forms"/>
+  </ds:schemaRefs>
+</ds:datastoreItem>
 </file>
</xml_diff>